<commit_message>
feat: complete the development
</commit_message>
<xml_diff>
--- a/templates/default.docx
+++ b/templates/default.docx
@@ -106,6 +106,59 @@
                             <w:color w:val="000000" w:themeColor="text1"/>
                           </w:rPr>
                         </w:pPr>
+                        <w:r>
+                          <w:rPr>
+                            <w:noProof/>
+                          </w:rPr>
+                          <w:drawing>
+                            <wp:inline distT="0" distB="0" distL="0" distR="0" wp14:anchorId="247F0F6E" wp14:editId="27EA1604">
+                              <wp:extent cx="167640" cy="167640"/>
+                              <wp:effectExtent l="0" t="0" r="3810" b="3810"/>
+                              <wp:docPr id="1109285714" name="Picture 2"/>
+                              <wp:cNvGraphicFramePr>
+                                <a:graphicFrameLocks xmlns:a="http://schemas.openxmlformats.org/drawingml/2006/main" noChangeAspect="1"/>
+                              </wp:cNvGraphicFramePr>
+                              <a:graphic xmlns:a="http://schemas.openxmlformats.org/drawingml/2006/main">
+                                <a:graphicData uri="http://schemas.openxmlformats.org/drawingml/2006/picture">
+                                  <pic:pic xmlns:pic="http://schemas.openxmlformats.org/drawingml/2006/picture">
+                                    <pic:nvPicPr>
+                                      <pic:cNvPr id="0" name="Picture 3"/>
+                                      <pic:cNvPicPr>
+                                        <a:picLocks noChangeAspect="1" noChangeArrowheads="1"/>
+                                      </pic:cNvPicPr>
+                                    </pic:nvPicPr>
+                                    <pic:blipFill>
+                                      <a:blip r:embed="rId5">
+                                        <a:extLst>
+                                          <a:ext uri="{28A0092B-C50C-407E-A947-70E740481C1C}">
+                                            <a14:useLocalDpi xmlns:a14="http://schemas.microsoft.com/office/drawing/2010/main" val="0"/>
+                                          </a:ext>
+                                        </a:extLst>
+                                      </a:blip>
+                                      <a:srcRect/>
+                                      <a:stretch>
+                                        <a:fillRect/>
+                                      </a:stretch>
+                                    </pic:blipFill>
+                                    <pic:spPr bwMode="auto">
+                                      <a:xfrm>
+                                        <a:off x="0" y="0"/>
+                                        <a:ext cx="167640" cy="167640"/>
+                                      </a:xfrm>
+                                      <a:prstGeom prst="rect">
+                                        <a:avLst/>
+                                      </a:prstGeom>
+                                      <a:noFill/>
+                                      <a:ln>
+                                        <a:noFill/>
+                                      </a:ln>
+                                    </pic:spPr>
+                                  </pic:pic>
+                                </a:graphicData>
+                              </a:graphic>
+                            </wp:inline>
+                          </w:drawing>
+                        </w:r>
                       </w:p>
                     </w:tc>
                     <w:tc>
@@ -147,6 +200,59 @@
                             <w:color w:val="000000" w:themeColor="text1"/>
                           </w:rPr>
                         </w:pPr>
+                        <w:r>
+                          <w:rPr>
+                            <w:noProof/>
+                          </w:rPr>
+                          <w:drawing>
+                            <wp:inline distT="0" distB="0" distL="0" distR="0" wp14:anchorId="54728933" wp14:editId="2E0A9E29">
+                              <wp:extent cx="152400" cy="152400"/>
+                              <wp:effectExtent l="0" t="0" r="0" b="0"/>
+                              <wp:docPr id="541531826" name="Picture 3"/>
+                              <wp:cNvGraphicFramePr>
+                                <a:graphicFrameLocks xmlns:a="http://schemas.openxmlformats.org/drawingml/2006/main" noChangeAspect="1"/>
+                              </wp:cNvGraphicFramePr>
+                              <a:graphic xmlns:a="http://schemas.openxmlformats.org/drawingml/2006/main">
+                                <a:graphicData uri="http://schemas.openxmlformats.org/drawingml/2006/picture">
+                                  <pic:pic xmlns:pic="http://schemas.openxmlformats.org/drawingml/2006/picture">
+                                    <pic:nvPicPr>
+                                      <pic:cNvPr id="0" name="Picture 5"/>
+                                      <pic:cNvPicPr>
+                                        <a:picLocks noChangeAspect="1" noChangeArrowheads="1"/>
+                                      </pic:cNvPicPr>
+                                    </pic:nvPicPr>
+                                    <pic:blipFill>
+                                      <a:blip r:embed="rId6">
+                                        <a:extLst>
+                                          <a:ext uri="{28A0092B-C50C-407E-A947-70E740481C1C}">
+                                            <a14:useLocalDpi xmlns:a14="http://schemas.microsoft.com/office/drawing/2010/main" val="0"/>
+                                          </a:ext>
+                                        </a:extLst>
+                                      </a:blip>
+                                      <a:srcRect/>
+                                      <a:stretch>
+                                        <a:fillRect/>
+                                      </a:stretch>
+                                    </pic:blipFill>
+                                    <pic:spPr bwMode="auto">
+                                      <a:xfrm>
+                                        <a:off x="0" y="0"/>
+                                        <a:ext cx="152400" cy="152400"/>
+                                      </a:xfrm>
+                                      <a:prstGeom prst="rect">
+                                        <a:avLst/>
+                                      </a:prstGeom>
+                                      <a:noFill/>
+                                      <a:ln>
+                                        <a:noFill/>
+                                      </a:ln>
+                                    </pic:spPr>
+                                  </pic:pic>
+                                </a:graphicData>
+                              </a:graphic>
+                            </wp:inline>
+                          </w:drawing>
+                        </w:r>
                       </w:p>
                     </w:tc>
                     <w:tc>
@@ -188,6 +294,59 @@
                             <w:color w:val="000000" w:themeColor="text1"/>
                           </w:rPr>
                         </w:pPr>
+                        <w:r>
+                          <w:rPr>
+                            <w:noProof/>
+                          </w:rPr>
+                          <w:drawing>
+                            <wp:inline distT="0" distB="0" distL="0" distR="0" wp14:anchorId="10D8B41D" wp14:editId="5846052E">
+                              <wp:extent cx="152400" cy="152400"/>
+                              <wp:effectExtent l="0" t="0" r="0" b="0"/>
+                              <wp:docPr id="1304440264" name="Picture 5"/>
+                              <wp:cNvGraphicFramePr>
+                                <a:graphicFrameLocks xmlns:a="http://schemas.openxmlformats.org/drawingml/2006/main" noChangeAspect="1"/>
+                              </wp:cNvGraphicFramePr>
+                              <a:graphic xmlns:a="http://schemas.openxmlformats.org/drawingml/2006/main">
+                                <a:graphicData uri="http://schemas.openxmlformats.org/drawingml/2006/picture">
+                                  <pic:pic xmlns:pic="http://schemas.openxmlformats.org/drawingml/2006/picture">
+                                    <pic:nvPicPr>
+                                      <pic:cNvPr id="0" name="Picture 9"/>
+                                      <pic:cNvPicPr>
+                                        <a:picLocks noChangeAspect="1" noChangeArrowheads="1"/>
+                                      </pic:cNvPicPr>
+                                    </pic:nvPicPr>
+                                    <pic:blipFill>
+                                      <a:blip r:embed="rId7">
+                                        <a:extLst>
+                                          <a:ext uri="{28A0092B-C50C-407E-A947-70E740481C1C}">
+                                            <a14:useLocalDpi xmlns:a14="http://schemas.microsoft.com/office/drawing/2010/main" val="0"/>
+                                          </a:ext>
+                                        </a:extLst>
+                                      </a:blip>
+                                      <a:srcRect/>
+                                      <a:stretch>
+                                        <a:fillRect/>
+                                      </a:stretch>
+                                    </pic:blipFill>
+                                    <pic:spPr bwMode="auto">
+                                      <a:xfrm>
+                                        <a:off x="0" y="0"/>
+                                        <a:ext cx="152400" cy="152400"/>
+                                      </a:xfrm>
+                                      <a:prstGeom prst="rect">
+                                        <a:avLst/>
+                                      </a:prstGeom>
+                                      <a:noFill/>
+                                      <a:ln>
+                                        <a:noFill/>
+                                      </a:ln>
+                                    </pic:spPr>
+                                  </pic:pic>
+                                </a:graphicData>
+                              </a:graphic>
+                            </wp:inline>
+                          </w:drawing>
+                        </w:r>
                       </w:p>
                     </w:tc>
                     <w:tc>
@@ -229,6 +388,59 @@
                             <w:color w:val="000000" w:themeColor="text1"/>
                           </w:rPr>
                         </w:pPr>
+                        <w:r>
+                          <w:rPr>
+                            <w:noProof/>
+                          </w:rPr>
+                          <w:drawing>
+                            <wp:inline distT="0" distB="0" distL="0" distR="0" wp14:anchorId="6AE000A2" wp14:editId="1F01C602">
+                              <wp:extent cx="160020" cy="160020"/>
+                              <wp:effectExtent l="0" t="0" r="0" b="0"/>
+                              <wp:docPr id="1286733854" name="Picture 4"/>
+                              <wp:cNvGraphicFramePr>
+                                <a:graphicFrameLocks xmlns:a="http://schemas.openxmlformats.org/drawingml/2006/main" noChangeAspect="1"/>
+                              </wp:cNvGraphicFramePr>
+                              <a:graphic xmlns:a="http://schemas.openxmlformats.org/drawingml/2006/main">
+                                <a:graphicData uri="http://schemas.openxmlformats.org/drawingml/2006/picture">
+                                  <pic:pic xmlns:pic="http://schemas.openxmlformats.org/drawingml/2006/picture">
+                                    <pic:nvPicPr>
+                                      <pic:cNvPr id="0" name="Picture 7"/>
+                                      <pic:cNvPicPr>
+                                        <a:picLocks noChangeAspect="1" noChangeArrowheads="1"/>
+                                      </pic:cNvPicPr>
+                                    </pic:nvPicPr>
+                                    <pic:blipFill>
+                                      <a:blip r:embed="rId8">
+                                        <a:extLst>
+                                          <a:ext uri="{28A0092B-C50C-407E-A947-70E740481C1C}">
+                                            <a14:useLocalDpi xmlns:a14="http://schemas.microsoft.com/office/drawing/2010/main" val="0"/>
+                                          </a:ext>
+                                        </a:extLst>
+                                      </a:blip>
+                                      <a:srcRect/>
+                                      <a:stretch>
+                                        <a:fillRect/>
+                                      </a:stretch>
+                                    </pic:blipFill>
+                                    <pic:spPr bwMode="auto">
+                                      <a:xfrm>
+                                        <a:off x="0" y="0"/>
+                                        <a:ext cx="160020" cy="160020"/>
+                                      </a:xfrm>
+                                      <a:prstGeom prst="rect">
+                                        <a:avLst/>
+                                      </a:prstGeom>
+                                      <a:noFill/>
+                                      <a:ln>
+                                        <a:noFill/>
+                                      </a:ln>
+                                    </pic:spPr>
+                                  </pic:pic>
+                                </a:graphicData>
+                              </a:graphic>
+                            </wp:inline>
+                          </w:drawing>
+                        </w:r>
                       </w:p>
                     </w:tc>
                     <w:tc>
@@ -270,6 +482,59 @@
                             <w:color w:val="000000" w:themeColor="text1"/>
                           </w:rPr>
                         </w:pPr>
+                        <w:r>
+                          <w:rPr>
+                            <w:noProof/>
+                          </w:rPr>
+                          <w:drawing>
+                            <wp:inline distT="0" distB="0" distL="0" distR="0" wp14:anchorId="46D0D4B4" wp14:editId="2648AD74">
+                              <wp:extent cx="160020" cy="160020"/>
+                              <wp:effectExtent l="0" t="0" r="0" b="0"/>
+                              <wp:docPr id="445844699" name="Picture 1"/>
+                              <wp:cNvGraphicFramePr>
+                                <a:graphicFrameLocks xmlns:a="http://schemas.openxmlformats.org/drawingml/2006/main" noChangeAspect="1"/>
+                              </wp:cNvGraphicFramePr>
+                              <a:graphic xmlns:a="http://schemas.openxmlformats.org/drawingml/2006/main">
+                                <a:graphicData uri="http://schemas.openxmlformats.org/drawingml/2006/picture">
+                                  <pic:pic xmlns:pic="http://schemas.openxmlformats.org/drawingml/2006/picture">
+                                    <pic:nvPicPr>
+                                      <pic:cNvPr id="0" name="Picture 1"/>
+                                      <pic:cNvPicPr>
+                                        <a:picLocks noChangeAspect="1" noChangeArrowheads="1"/>
+                                      </pic:cNvPicPr>
+                                    </pic:nvPicPr>
+                                    <pic:blipFill>
+                                      <a:blip r:embed="rId9">
+                                        <a:extLst>
+                                          <a:ext uri="{28A0092B-C50C-407E-A947-70E740481C1C}">
+                                            <a14:useLocalDpi xmlns:a14="http://schemas.microsoft.com/office/drawing/2010/main" val="0"/>
+                                          </a:ext>
+                                        </a:extLst>
+                                      </a:blip>
+                                      <a:srcRect/>
+                                      <a:stretch>
+                                        <a:fillRect/>
+                                      </a:stretch>
+                                    </pic:blipFill>
+                                    <pic:spPr bwMode="auto">
+                                      <a:xfrm>
+                                        <a:off x="0" y="0"/>
+                                        <a:ext cx="160020" cy="160020"/>
+                                      </a:xfrm>
+                                      <a:prstGeom prst="rect">
+                                        <a:avLst/>
+                                      </a:prstGeom>
+                                      <a:noFill/>
+                                      <a:ln>
+                                        <a:noFill/>
+                                      </a:ln>
+                                    </pic:spPr>
+                                  </pic:pic>
+                                </a:graphicData>
+                              </a:graphic>
+                            </wp:inline>
+                          </w:drawing>
+                        </w:r>
                       </w:p>
                     </w:tc>
                     <w:tc>
@@ -307,10 +572,156 @@
                       <w:p>
                         <w:pPr>
                           <w:rPr>
+                            <w:noProof/>
+                          </w:rPr>
+                        </w:pPr>
+                        <w:r>
+                          <w:rPr>
+                            <w:noProof/>
+                          </w:rPr>
+                          <w:drawing>
+                            <wp:inline distT="0" distB="0" distL="0" distR="0" wp14:anchorId="4DE5A93E" wp14:editId="0782DBDD">
+                              <wp:extent cx="152400" cy="152400"/>
+                              <wp:effectExtent l="0" t="0" r="0" b="0"/>
+                              <wp:docPr id="295298992" name="Picture 6"/>
+                              <wp:cNvGraphicFramePr>
+                                <a:graphicFrameLocks xmlns:a="http://schemas.openxmlformats.org/drawingml/2006/main" noChangeAspect="1"/>
+                              </wp:cNvGraphicFramePr>
+                              <a:graphic xmlns:a="http://schemas.openxmlformats.org/drawingml/2006/main">
+                                <a:graphicData uri="http://schemas.openxmlformats.org/drawingml/2006/picture">
+                                  <pic:pic xmlns:pic="http://schemas.openxmlformats.org/drawingml/2006/picture">
+                                    <pic:nvPicPr>
+                                      <pic:cNvPr id="0" name="Picture 11"/>
+                                      <pic:cNvPicPr>
+                                        <a:picLocks noChangeAspect="1" noChangeArrowheads="1"/>
+                                      </pic:cNvPicPr>
+                                    </pic:nvPicPr>
+                                    <pic:blipFill>
+                                      <a:blip r:embed="rId10">
+                                        <a:extLst>
+                                          <a:ext uri="{28A0092B-C50C-407E-A947-70E740481C1C}">
+                                            <a14:useLocalDpi xmlns:a14="http://schemas.microsoft.com/office/drawing/2010/main" val="0"/>
+                                          </a:ext>
+                                        </a:extLst>
+                                      </a:blip>
+                                      <a:srcRect/>
+                                      <a:stretch>
+                                        <a:fillRect/>
+                                      </a:stretch>
+                                    </pic:blipFill>
+                                    <pic:spPr bwMode="auto">
+                                      <a:xfrm>
+                                        <a:off x="0" y="0"/>
+                                        <a:ext cx="152400" cy="152400"/>
+                                      </a:xfrm>
+                                      <a:prstGeom prst="rect">
+                                        <a:avLst/>
+                                      </a:prstGeom>
+                                      <a:noFill/>
+                                      <a:ln>
+                                        <a:noFill/>
+                                      </a:ln>
+                                    </pic:spPr>
+                                  </pic:pic>
+                                </a:graphicData>
+                              </a:graphic>
+                            </wp:inline>
+                          </w:drawing>
+                        </w:r>
+                      </w:p>
+                    </w:tc>
+                    <w:tc>
+                      <w:tcPr>
+                        <w:tcW w:w="3679" w:type="dxa"/>
+                        <w:tcBorders>
+                          <w:left w:val="single" w:sz="12" w:space="0" w:color="auto"/>
+                        </w:tcBorders>
+                      </w:tcPr>
+                      <w:p>
+                        <w:pPr>
+                          <w:rPr>
                             <w:rFonts w:cstheme="minorHAnsi"/>
                             <w:color w:val="000000" w:themeColor="text1"/>
                           </w:rPr>
                         </w:pPr>
+                        <w:r>
+                          <w:rPr>
+                            <w:rFonts w:cstheme="minorHAnsi"/>
+                            <w:color w:val="000000" w:themeColor="text1"/>
+                          </w:rPr>
+                          <w:t>Birthday</w:t>
+                        </w:r>
+                      </w:p>
+                    </w:tc>
+                  </w:tr>
+                  <w:tr>
+                    <w:tc>
+                      <w:tcPr>
+                        <w:tcW w:w="490" w:type="dxa"/>
+                        <w:tcBorders>
+                          <w:right w:val="single" w:sz="12" w:space="0" w:color="auto"/>
+                        </w:tcBorders>
+                      </w:tcPr>
+                      <w:p>
+                        <w:pPr>
+                          <w:rPr>
+                            <w:rFonts w:cstheme="minorHAnsi"/>
+                            <w:color w:val="000000" w:themeColor="text1"/>
+                          </w:rPr>
+                        </w:pPr>
+                        <w:r>
+                          <w:rPr>
+                            <w:noProof/>
+                          </w:rPr>
+                          <w:drawing>
+                            <wp:inline distT="0" distB="0" distL="0" distR="0" wp14:anchorId="15701A4E" wp14:editId="4EDB0E5F">
+                              <wp:extent cx="160020" cy="160020"/>
+                              <wp:effectExtent l="0" t="0" r="0" b="0"/>
+                              <wp:docPr id="455736973" name="Picture 7"/>
+                              <wp:cNvGraphicFramePr>
+                                <a:graphicFrameLocks xmlns:a="http://schemas.openxmlformats.org/drawingml/2006/main" noChangeAspect="1"/>
+                              </wp:cNvGraphicFramePr>
+                              <a:graphic xmlns:a="http://schemas.openxmlformats.org/drawingml/2006/main">
+                                <a:graphicData uri="http://schemas.openxmlformats.org/drawingml/2006/picture">
+                                  <pic:pic xmlns:pic="http://schemas.openxmlformats.org/drawingml/2006/picture">
+                                    <pic:nvPicPr>
+                                      <pic:cNvPr id="0" name="Picture 13"/>
+                                      <pic:cNvPicPr>
+                                        <a:picLocks noChangeAspect="1" noChangeArrowheads="1"/>
+                                      </pic:cNvPicPr>
+                                    </pic:nvPicPr>
+                                    <pic:blipFill>
+                                      <a:blip r:embed="rId11">
+                                        <a:extLst>
+                                          <a:ext uri="{28A0092B-C50C-407E-A947-70E740481C1C}">
+                                            <a14:useLocalDpi xmlns:a14="http://schemas.microsoft.com/office/drawing/2010/main" val="0"/>
+                                          </a:ext>
+                                        </a:extLst>
+                                      </a:blip>
+                                      <a:srcRect/>
+                                      <a:stretch>
+                                        <a:fillRect/>
+                                      </a:stretch>
+                                    </pic:blipFill>
+                                    <pic:spPr bwMode="auto">
+                                      <a:xfrm>
+                                        <a:off x="0" y="0"/>
+                                        <a:ext cx="160020" cy="160020"/>
+                                      </a:xfrm>
+                                      <a:prstGeom prst="rect">
+                                        <a:avLst/>
+                                      </a:prstGeom>
+                                      <a:noFill/>
+                                      <a:ln>
+                                        <a:noFill/>
+                                      </a:ln>
+                                    </pic:spPr>
+                                  </pic:pic>
+                                </a:graphicData>
+                              </a:graphic>
+                            </wp:inline>
+                          </w:drawing>
+                        </w:r>
                       </w:p>
                     </w:tc>
                     <w:tc>
@@ -349,27 +760,6 @@
               </w:tc>
             </w:tr>
           </w:tbl>
-          <w:p>
-            <w:pPr>
-              <w:rPr>
-                <w:rFonts w:cstheme="minorHAnsi"/>
-                <w:color w:val="000000" w:themeColor="text1"/>
-              </w:rPr>
-            </w:pPr>
-          </w:p>
-        </w:tc>
-      </w:tr>
-      <w:tr>
-        <w:tc>
-          <w:tcPr>
-            <w:tcW w:w="9016" w:type="dxa"/>
-            <w:tcBorders>
-              <w:top w:val="single" w:sz="12" w:space="0" w:color="auto"/>
-              <w:left w:val="nil"/>
-              <w:bottom w:val="nil"/>
-              <w:right w:val="nil"/>
-            </w:tcBorders>
-          </w:tcPr>
           <w:p>
             <w:pPr>
               <w:rPr>
@@ -2038,121 +2428,11 @@
                 <w:b/>
                 <w:bCs/>
                 <w:color w:val="808080" w:themeColor="background1" w:themeShade="80"/>
+                <w:sz w:val="24"/>
+                <w:szCs w:val="24"/>
               </w:rPr>
               <w:t>Interests</w:t>
             </w:r>
-          </w:p>
-        </w:tc>
-        <w:tc>
-          <w:tcPr>
-            <w:tcW w:w="6894" w:type="dxa"/>
-            <w:vMerge w:val="restart"/>
-            <w:tcBorders>
-              <w:left w:val="single" w:sz="12" w:space="0" w:color="auto"/>
-            </w:tcBorders>
-          </w:tcPr>
-          <w:p>
-            <w:pPr>
-              <w:pStyle w:val="ListParagraph"/>
-              <w:numPr>
-                <w:ilvl w:val="0"/>
-                <w:numId w:val="6"/>
-              </w:numPr>
-              <w:rPr>
-                <w:rFonts w:cstheme="minorHAnsi"/>
-                <w:color w:val="000000" w:themeColor="text1"/>
-                <w:sz w:val="20"/>
-                <w:szCs w:val="20"/>
-              </w:rPr>
-            </w:pPr>
-            <w:r>
-              <w:rPr>
-                <w:rFonts w:cstheme="minorHAnsi"/>
-                <w:color w:val="000000" w:themeColor="text1"/>
-                <w:sz w:val="20"/>
-                <w:szCs w:val="20"/>
-              </w:rPr>
-              <w:t>L1</w:t>
-            </w:r>
-          </w:p>
-          <w:p>
-            <w:pPr>
-              <w:pStyle w:val="ListParagraph"/>
-              <w:numPr>
-                <w:ilvl w:val="0"/>
-                <w:numId w:val="6"/>
-              </w:numPr>
-              <w:rPr>
-                <w:rFonts w:cstheme="minorHAnsi"/>
-                <w:color w:val="000000" w:themeColor="text1"/>
-                <w:sz w:val="20"/>
-                <w:szCs w:val="20"/>
-              </w:rPr>
-            </w:pPr>
-            <w:r>
-              <w:rPr>
-                <w:rFonts w:cstheme="minorHAnsi"/>
-                <w:color w:val="000000" w:themeColor="text1"/>
-                <w:sz w:val="20"/>
-                <w:szCs w:val="20"/>
-              </w:rPr>
-              <w:t>L2</w:t>
-            </w:r>
-          </w:p>
-        </w:tc>
-      </w:tr>
-      <w:tr>
-        <w:tc>
-          <w:tcPr>
-            <w:tcW w:w="2122" w:type="dxa"/>
-            <w:tcBorders>
-              <w:right w:val="single" w:sz="12" w:space="0" w:color="auto"/>
-            </w:tcBorders>
-          </w:tcPr>
-          <w:p>
-            <w:pPr>
-              <w:rPr>
-                <w:rFonts w:cstheme="minorHAnsi"/>
-                <w:color w:val="000000" w:themeColor="text1"/>
-              </w:rPr>
-            </w:pPr>
-          </w:p>
-        </w:tc>
-        <w:tc>
-          <w:tcPr>
-            <w:tcW w:w="6894" w:type="dxa"/>
-            <w:vMerge/>
-            <w:tcBorders>
-              <w:left w:val="single" w:sz="12" w:space="0" w:color="auto"/>
-            </w:tcBorders>
-          </w:tcPr>
-          <w:p>
-            <w:pPr>
-              <w:rPr>
-                <w:rFonts w:cstheme="minorHAnsi"/>
-                <w:color w:val="000000" w:themeColor="text1"/>
-                <w:sz w:val="20"/>
-                <w:szCs w:val="20"/>
-              </w:rPr>
-            </w:pPr>
-          </w:p>
-        </w:tc>
-      </w:tr>
-      <w:tr>
-        <w:tc>
-          <w:tcPr>
-            <w:tcW w:w="2122" w:type="dxa"/>
-            <w:tcBorders>
-              <w:right w:val="single" w:sz="12" w:space="0" w:color="auto"/>
-            </w:tcBorders>
-          </w:tcPr>
-          <w:p>
-            <w:pPr>
-              <w:rPr>
-                <w:rFonts w:cstheme="minorHAnsi"/>
-                <w:color w:val="000000" w:themeColor="text1"/>
-              </w:rPr>
-            </w:pPr>
           </w:p>
         </w:tc>
         <w:tc>
@@ -2162,136 +2442,96 @@
               <w:left w:val="single" w:sz="12" w:space="0" w:color="auto"/>
             </w:tcBorders>
           </w:tcPr>
+          <w:tbl>
+            <w:tblPr>
+              <w:tblStyle w:val="TableGrid"/>
+              <w:tblW w:w="0" w:type="auto"/>
+              <w:tblBorders>
+                <w:top w:val="none" w:sz="0" w:space="0" w:color="auto"/>
+                <w:left w:val="none" w:sz="0" w:space="0" w:color="auto"/>
+                <w:bottom w:val="none" w:sz="0" w:space="0" w:color="auto"/>
+                <w:right w:val="none" w:sz="0" w:space="0" w:color="auto"/>
+                <w:insideH w:val="none" w:sz="0" w:space="0" w:color="auto"/>
+                <w:insideV w:val="none" w:sz="0" w:space="0" w:color="auto"/>
+              </w:tblBorders>
+              <w:tblLook w:val="04A0" w:firstRow="1" w:lastRow="0" w:firstColumn="1" w:lastColumn="0" w:noHBand="0" w:noVBand="1"/>
+            </w:tblPr>
+            <w:tblGrid>
+              <w:gridCol w:w="6668"/>
+            </w:tblGrid>
+            <w:tr>
+              <w:tc>
+                <w:tcPr>
+                  <w:tcW w:w="6668" w:type="dxa"/>
+                </w:tcPr>
+                <w:p>
+                  <w:pPr>
+                    <w:pStyle w:val="ListParagraph"/>
+                    <w:numPr>
+                      <w:ilvl w:val="0"/>
+                      <w:numId w:val="11"/>
+                    </w:numPr>
+                    <w:rPr>
+                      <w:rFonts w:cstheme="minorHAnsi"/>
+                      <w:b/>
+                      <w:bCs/>
+                      <w:color w:val="000000" w:themeColor="text1"/>
+                      <w:sz w:val="20"/>
+                      <w:szCs w:val="20"/>
+                    </w:rPr>
+                  </w:pPr>
+                  <w:r>
+                    <w:rPr>
+                      <w:rFonts w:cstheme="minorHAnsi"/>
+                      <w:b/>
+                      <w:bCs/>
+                      <w:color w:val="000000" w:themeColor="text1"/>
+                    </w:rPr>
+                    <w:t>Example of Interests 1</w:t>
+                  </w:r>
+                </w:p>
+              </w:tc>
+            </w:tr>
+            <w:tr>
+              <w:tc>
+                <w:tcPr>
+                  <w:tcW w:w="6668" w:type="dxa"/>
+                </w:tcPr>
+                <w:p>
+                  <w:pPr>
+                    <w:pStyle w:val="ListParagraph"/>
+                    <w:numPr>
+                      <w:ilvl w:val="0"/>
+                      <w:numId w:val="11"/>
+                    </w:numPr>
+                    <w:rPr>
+                      <w:rFonts w:cstheme="minorHAnsi"/>
+                      <w:b/>
+                      <w:bCs/>
+                      <w:color w:val="000000" w:themeColor="text1"/>
+                    </w:rPr>
+                  </w:pPr>
+                  <w:r>
+                    <w:rPr>
+                      <w:rFonts w:cstheme="minorHAnsi"/>
+                      <w:b/>
+                      <w:bCs/>
+                      <w:color w:val="000000" w:themeColor="text1"/>
+                    </w:rPr>
+                    <w:t>Example of Interests 2</w:t>
+                  </w:r>
+                </w:p>
+              </w:tc>
+            </w:tr>
+          </w:tbl>
           <w:p>
             <w:pPr>
-              <w:rPr>
-                <w:rFonts w:cstheme="minorHAnsi"/>
-                <w:color w:val="000000" w:themeColor="text1"/>
-                <w:sz w:val="20"/>
-                <w:szCs w:val="20"/>
-              </w:rPr>
-            </w:pPr>
-          </w:p>
-        </w:tc>
-      </w:tr>
-      <w:tr>
-        <w:tc>
-          <w:tcPr>
-            <w:tcW w:w="2122" w:type="dxa"/>
-            <w:tcBorders>
-              <w:right w:val="single" w:sz="12" w:space="0" w:color="auto"/>
-            </w:tcBorders>
-          </w:tcPr>
-          <w:p>
-            <w:pPr>
+              <w:pStyle w:val="ListParagraph"/>
               <w:rPr>
                 <w:rFonts w:cstheme="minorHAnsi"/>
                 <w:b/>
                 <w:bCs/>
                 <w:color w:val="000000" w:themeColor="text1"/>
-              </w:rPr>
-            </w:pPr>
-            <w:r>
-              <w:rPr>
-                <w:rFonts w:cstheme="minorHAnsi"/>
-                <w:b/>
-                <w:bCs/>
-                <w:color w:val="808080" w:themeColor="background1" w:themeShade="80"/>
-              </w:rPr>
-              <w:t>Hobbies</w:t>
-            </w:r>
-          </w:p>
-        </w:tc>
-        <w:tc>
-          <w:tcPr>
-            <w:tcW w:w="6894" w:type="dxa"/>
-            <w:vMerge w:val="restart"/>
-            <w:tcBorders>
-              <w:left w:val="single" w:sz="12" w:space="0" w:color="auto"/>
-            </w:tcBorders>
-          </w:tcPr>
-          <w:p>
-            <w:pPr>
-              <w:pStyle w:val="ListParagraph"/>
-              <w:numPr>
-                <w:ilvl w:val="0"/>
-                <w:numId w:val="7"/>
-              </w:numPr>
-              <w:rPr>
-                <w:rFonts w:cstheme="minorHAnsi"/>
-                <w:color w:val="000000" w:themeColor="text1"/>
-                <w:sz w:val="20"/>
-                <w:szCs w:val="20"/>
-              </w:rPr>
-            </w:pPr>
-            <w:r>
-              <w:rPr>
-                <w:rFonts w:cstheme="minorHAnsi"/>
-                <w:color w:val="000000" w:themeColor="text1"/>
-                <w:sz w:val="20"/>
-                <w:szCs w:val="20"/>
-              </w:rPr>
-              <w:t>H1</w:t>
-            </w:r>
-          </w:p>
-          <w:p>
-            <w:pPr>
-              <w:pStyle w:val="ListParagraph"/>
-              <w:numPr>
-                <w:ilvl w:val="0"/>
-                <w:numId w:val="7"/>
-              </w:numPr>
-              <w:rPr>
-                <w:rFonts w:cstheme="minorHAnsi"/>
-                <w:color w:val="000000" w:themeColor="text1"/>
-                <w:sz w:val="20"/>
-                <w:szCs w:val="20"/>
-              </w:rPr>
-            </w:pPr>
-            <w:r>
-              <w:rPr>
-                <w:rFonts w:cstheme="minorHAnsi"/>
-                <w:color w:val="000000" w:themeColor="text1"/>
-                <w:sz w:val="20"/>
-                <w:szCs w:val="20"/>
-              </w:rPr>
-              <w:t>H2</w:t>
-            </w:r>
-          </w:p>
-        </w:tc>
-      </w:tr>
-      <w:tr>
-        <w:tc>
-          <w:tcPr>
-            <w:tcW w:w="2122" w:type="dxa"/>
-            <w:tcBorders>
-              <w:right w:val="single" w:sz="12" w:space="0" w:color="auto"/>
-            </w:tcBorders>
-          </w:tcPr>
-          <w:p>
-            <w:pPr>
-              <w:rPr>
-                <w:rFonts w:cstheme="minorHAnsi"/>
-                <w:color w:val="000000" w:themeColor="text1"/>
-              </w:rPr>
-            </w:pPr>
-          </w:p>
-        </w:tc>
-        <w:tc>
-          <w:tcPr>
-            <w:tcW w:w="6894" w:type="dxa"/>
-            <w:vMerge/>
-            <w:tcBorders>
-              <w:left w:val="single" w:sz="12" w:space="0" w:color="auto"/>
-            </w:tcBorders>
-          </w:tcPr>
-          <w:p>
-            <w:pPr>
-              <w:rPr>
-                <w:rFonts w:cstheme="minorHAnsi"/>
-                <w:color w:val="000000" w:themeColor="text1"/>
-                <w:sz w:val="20"/>
-                <w:szCs w:val="20"/>
               </w:rPr>
             </w:pPr>
           </w:p>
@@ -2326,9 +2566,9 @@
               <w:pStyle w:val="ListParagraph"/>
               <w:rPr>
                 <w:rFonts w:cstheme="minorHAnsi"/>
+                <w:b/>
+                <w:bCs/>
                 <w:color w:val="000000" w:themeColor="text1"/>
-                <w:sz w:val="20"/>
-                <w:szCs w:val="20"/>
               </w:rPr>
             </w:pPr>
           </w:p>
@@ -2357,66 +2597,112 @@
                 <w:b/>
                 <w:bCs/>
                 <w:color w:val="808080" w:themeColor="background1" w:themeShade="80"/>
+                <w:sz w:val="24"/>
+                <w:szCs w:val="24"/>
               </w:rPr>
-              <w:t>Languages</w:t>
+              <w:t>Hobbies</w:t>
             </w:r>
           </w:p>
         </w:tc>
         <w:tc>
           <w:tcPr>
             <w:tcW w:w="6894" w:type="dxa"/>
-            <w:vMerge w:val="restart"/>
             <w:tcBorders>
               <w:left w:val="single" w:sz="12" w:space="0" w:color="auto"/>
             </w:tcBorders>
           </w:tcPr>
+          <w:tbl>
+            <w:tblPr>
+              <w:tblStyle w:val="TableGrid"/>
+              <w:tblW w:w="0" w:type="auto"/>
+              <w:tblBorders>
+                <w:top w:val="none" w:sz="0" w:space="0" w:color="auto"/>
+                <w:left w:val="none" w:sz="0" w:space="0" w:color="auto"/>
+                <w:bottom w:val="none" w:sz="0" w:space="0" w:color="auto"/>
+                <w:right w:val="none" w:sz="0" w:space="0" w:color="auto"/>
+                <w:insideH w:val="none" w:sz="0" w:space="0" w:color="auto"/>
+                <w:insideV w:val="none" w:sz="0" w:space="0" w:color="auto"/>
+              </w:tblBorders>
+              <w:tblLook w:val="04A0" w:firstRow="1" w:lastRow="0" w:firstColumn="1" w:lastColumn="0" w:noHBand="0" w:noVBand="1"/>
+            </w:tblPr>
+            <w:tblGrid>
+              <w:gridCol w:w="6668"/>
+            </w:tblGrid>
+            <w:tr>
+              <w:tc>
+                <w:tcPr>
+                  <w:tcW w:w="6668" w:type="dxa"/>
+                </w:tcPr>
+                <w:p>
+                  <w:pPr>
+                    <w:pStyle w:val="ListParagraph"/>
+                    <w:numPr>
+                      <w:ilvl w:val="0"/>
+                      <w:numId w:val="10"/>
+                    </w:numPr>
+                    <w:rPr>
+                      <w:rFonts w:cstheme="minorHAnsi"/>
+                      <w:b/>
+                      <w:bCs/>
+                      <w:color w:val="000000" w:themeColor="text1"/>
+                      <w:sz w:val="20"/>
+                      <w:szCs w:val="20"/>
+                    </w:rPr>
+                  </w:pPr>
+                  <w:r>
+                    <w:rPr>
+                      <w:rFonts w:cstheme="minorHAnsi"/>
+                      <w:b/>
+                      <w:bCs/>
+                      <w:color w:val="000000" w:themeColor="text1"/>
+                    </w:rPr>
+                    <w:t>Example of Hobbies 1</w:t>
+                  </w:r>
+                </w:p>
+              </w:tc>
+            </w:tr>
+            <w:tr>
+              <w:tc>
+                <w:tcPr>
+                  <w:tcW w:w="6668" w:type="dxa"/>
+                </w:tcPr>
+                <w:p>
+                  <w:pPr>
+                    <w:pStyle w:val="ListParagraph"/>
+                    <w:numPr>
+                      <w:ilvl w:val="0"/>
+                      <w:numId w:val="10"/>
+                    </w:numPr>
+                    <w:rPr>
+                      <w:rFonts w:cstheme="minorHAnsi"/>
+                      <w:b/>
+                      <w:bCs/>
+                      <w:color w:val="000000" w:themeColor="text1"/>
+                    </w:rPr>
+                  </w:pPr>
+                  <w:r>
+                    <w:rPr>
+                      <w:rFonts w:cstheme="minorHAnsi"/>
+                      <w:b/>
+                      <w:bCs/>
+                      <w:color w:val="000000" w:themeColor="text1"/>
+                    </w:rPr>
+                    <w:t>Example of Hobbies 2</w:t>
+                  </w:r>
+                </w:p>
+              </w:tc>
+            </w:tr>
+          </w:tbl>
           <w:p>
             <w:pPr>
               <w:pStyle w:val="ListParagraph"/>
-              <w:numPr>
-                <w:ilvl w:val="0"/>
-                <w:numId w:val="8"/>
-              </w:numPr>
               <w:rPr>
                 <w:rFonts w:cstheme="minorHAnsi"/>
+                <w:b/>
+                <w:bCs/>
                 <w:color w:val="000000" w:themeColor="text1"/>
-                <w:sz w:val="20"/>
-                <w:szCs w:val="20"/>
               </w:rPr>
             </w:pPr>
-            <w:r>
-              <w:rPr>
-                <w:rFonts w:cstheme="minorHAnsi"/>
-                <w:color w:val="000000" w:themeColor="text1"/>
-                <w:sz w:val="20"/>
-                <w:szCs w:val="20"/>
-              </w:rPr>
-              <w:t>L1</w:t>
-            </w:r>
-          </w:p>
-          <w:p>
-            <w:pPr>
-              <w:pStyle w:val="ListParagraph"/>
-              <w:numPr>
-                <w:ilvl w:val="0"/>
-                <w:numId w:val="5"/>
-              </w:numPr>
-              <w:rPr>
-                <w:rFonts w:cstheme="minorHAnsi"/>
-                <w:color w:val="000000" w:themeColor="text1"/>
-                <w:sz w:val="20"/>
-                <w:szCs w:val="20"/>
-              </w:rPr>
-            </w:pPr>
-            <w:r>
-              <w:rPr>
-                <w:rFonts w:cstheme="minorHAnsi"/>
-                <w:color w:val="000000" w:themeColor="text1"/>
-                <w:sz w:val="20"/>
-                <w:szCs w:val="20"/>
-              </w:rPr>
-              <w:t>L1</w:t>
-            </w:r>
           </w:p>
         </w:tc>
       </w:tr>
@@ -2440,7 +2726,6 @@
         <w:tc>
           <w:tcPr>
             <w:tcW w:w="6894" w:type="dxa"/>
-            <w:vMerge/>
             <w:tcBorders>
               <w:left w:val="single" w:sz="12" w:space="0" w:color="auto"/>
             </w:tcBorders>
@@ -2448,12 +2733,142 @@
           <w:p>
             <w:pPr>
               <w:pStyle w:val="ListParagraph"/>
-              <w:numPr>
-                <w:ilvl w:val="0"/>
-                <w:numId w:val="5"/>
-              </w:numPr>
               <w:rPr>
                 <w:rFonts w:cstheme="minorHAnsi"/>
+                <w:b/>
+                <w:bCs/>
+                <w:color w:val="000000" w:themeColor="text1"/>
+              </w:rPr>
+            </w:pPr>
+          </w:p>
+        </w:tc>
+      </w:tr>
+      <w:tr>
+        <w:tc>
+          <w:tcPr>
+            <w:tcW w:w="2122" w:type="dxa"/>
+            <w:tcBorders>
+              <w:right w:val="single" w:sz="12" w:space="0" w:color="auto"/>
+            </w:tcBorders>
+          </w:tcPr>
+          <w:p>
+            <w:pPr>
+              <w:rPr>
+                <w:rFonts w:cstheme="minorHAnsi"/>
+                <w:b/>
+                <w:bCs/>
+                <w:color w:val="000000" w:themeColor="text1"/>
+              </w:rPr>
+            </w:pPr>
+            <w:r>
+              <w:rPr>
+                <w:rFonts w:cstheme="minorHAnsi"/>
+                <w:b/>
+                <w:bCs/>
+                <w:color w:val="808080" w:themeColor="background1" w:themeShade="80"/>
+                <w:sz w:val="24"/>
+                <w:szCs w:val="24"/>
+              </w:rPr>
+              <w:t>Languages</w:t>
+            </w:r>
+          </w:p>
+        </w:tc>
+        <w:tc>
+          <w:tcPr>
+            <w:tcW w:w="6894" w:type="dxa"/>
+            <w:tcBorders>
+              <w:left w:val="single" w:sz="12" w:space="0" w:color="auto"/>
+            </w:tcBorders>
+          </w:tcPr>
+          <w:tbl>
+            <w:tblPr>
+              <w:tblStyle w:val="TableGrid"/>
+              <w:tblW w:w="0" w:type="auto"/>
+              <w:tblBorders>
+                <w:top w:val="none" w:sz="0" w:space="0" w:color="auto"/>
+                <w:left w:val="none" w:sz="0" w:space="0" w:color="auto"/>
+                <w:bottom w:val="none" w:sz="0" w:space="0" w:color="auto"/>
+                <w:right w:val="none" w:sz="0" w:space="0" w:color="auto"/>
+                <w:insideH w:val="none" w:sz="0" w:space="0" w:color="auto"/>
+                <w:insideV w:val="none" w:sz="0" w:space="0" w:color="auto"/>
+              </w:tblBorders>
+              <w:tblLook w:val="04A0" w:firstRow="1" w:lastRow="0" w:firstColumn="1" w:lastColumn="0" w:noHBand="0" w:noVBand="1"/>
+            </w:tblPr>
+            <w:tblGrid>
+              <w:gridCol w:w="6668"/>
+            </w:tblGrid>
+            <w:tr>
+              <w:tc>
+                <w:tcPr>
+                  <w:tcW w:w="6668" w:type="dxa"/>
+                </w:tcPr>
+                <w:p>
+                  <w:pPr>
+                    <w:pStyle w:val="ListParagraph"/>
+                    <w:numPr>
+                      <w:ilvl w:val="0"/>
+                      <w:numId w:val="9"/>
+                    </w:numPr>
+                    <w:rPr>
+                      <w:rFonts w:cstheme="minorHAnsi"/>
+                      <w:b/>
+                      <w:bCs/>
+                      <w:color w:val="000000" w:themeColor="text1"/>
+                      <w:sz w:val="20"/>
+                      <w:szCs w:val="20"/>
+                    </w:rPr>
+                  </w:pPr>
+                  <w:r>
+                    <w:rPr>
+                      <w:rFonts w:cstheme="minorHAnsi"/>
+                      <w:b/>
+                      <w:bCs/>
+                      <w:color w:val="000000" w:themeColor="text1"/>
+                    </w:rPr>
+                    <w:t>Example of language 1</w:t>
+                  </w:r>
+                </w:p>
+              </w:tc>
+            </w:tr>
+            <w:tr>
+              <w:tc>
+                <w:tcPr>
+                  <w:tcW w:w="6668" w:type="dxa"/>
+                </w:tcPr>
+                <w:p>
+                  <w:pPr>
+                    <w:pStyle w:val="ListParagraph"/>
+                    <w:numPr>
+                      <w:ilvl w:val="0"/>
+                      <w:numId w:val="9"/>
+                    </w:numPr>
+                    <w:rPr>
+                      <w:rFonts w:cstheme="minorHAnsi"/>
+                      <w:b/>
+                      <w:bCs/>
+                      <w:color w:val="000000" w:themeColor="text1"/>
+                    </w:rPr>
+                  </w:pPr>
+                  <w:r>
+                    <w:rPr>
+                      <w:rFonts w:cstheme="minorHAnsi"/>
+                      <w:b/>
+                      <w:bCs/>
+                      <w:color w:val="000000" w:themeColor="text1"/>
+                    </w:rPr>
+                    <w:t>Example of language 2</w:t>
+                  </w:r>
+                </w:p>
+              </w:tc>
+            </w:tr>
+          </w:tbl>
+          <w:p>
+            <w:pPr>
+              <w:pStyle w:val="ListParagraph"/>
+              <w:rPr>
+                <w:rFonts w:cstheme="minorHAnsi"/>
+                <w:b/>
+                <w:bCs/>
                 <w:color w:val="000000" w:themeColor="text1"/>
               </w:rPr>
             </w:pPr>
@@ -2595,6 +3010,232 @@
     </w:lvl>
   </w:abstractNum>
   <w:abstractNum w:abstractNumId="1" w15:restartNumberingAfterBreak="0">
+    <w:nsid w:val="23AF358B"/>
+    <w:multiLevelType w:val="hybridMultilevel"/>
+    <w:tmpl w:val="A0D6C4B6"/>
+    <w:lvl w:ilvl="0" w:tplc="40090001">
+      <w:start w:val="1"/>
+      <w:numFmt w:val="bullet"/>
+      <w:lvlText w:val=""/>
+      <w:lvlJc w:val="left"/>
+      <w:pPr>
+        <w:ind w:left="720" w:hanging="360"/>
+      </w:pPr>
+      <w:rPr>
+        <w:rFonts w:ascii="Symbol" w:hAnsi="Symbol" w:hint="default"/>
+      </w:rPr>
+    </w:lvl>
+    <w:lvl w:ilvl="1" w:tplc="40090003" w:tentative="1">
+      <w:start w:val="1"/>
+      <w:numFmt w:val="bullet"/>
+      <w:lvlText w:val="o"/>
+      <w:lvlJc w:val="left"/>
+      <w:pPr>
+        <w:ind w:left="1440" w:hanging="360"/>
+      </w:pPr>
+      <w:rPr>
+        <w:rFonts w:ascii="Courier New" w:hAnsi="Courier New" w:cs="Courier New" w:hint="default"/>
+      </w:rPr>
+    </w:lvl>
+    <w:lvl w:ilvl="2" w:tplc="40090005" w:tentative="1">
+      <w:start w:val="1"/>
+      <w:numFmt w:val="bullet"/>
+      <w:lvlText w:val=""/>
+      <w:lvlJc w:val="left"/>
+      <w:pPr>
+        <w:ind w:left="2160" w:hanging="360"/>
+      </w:pPr>
+      <w:rPr>
+        <w:rFonts w:ascii="Wingdings" w:hAnsi="Wingdings" w:hint="default"/>
+      </w:rPr>
+    </w:lvl>
+    <w:lvl w:ilvl="3" w:tplc="40090001" w:tentative="1">
+      <w:start w:val="1"/>
+      <w:numFmt w:val="bullet"/>
+      <w:lvlText w:val=""/>
+      <w:lvlJc w:val="left"/>
+      <w:pPr>
+        <w:ind w:left="2880" w:hanging="360"/>
+      </w:pPr>
+      <w:rPr>
+        <w:rFonts w:ascii="Symbol" w:hAnsi="Symbol" w:hint="default"/>
+      </w:rPr>
+    </w:lvl>
+    <w:lvl w:ilvl="4" w:tplc="40090003" w:tentative="1">
+      <w:start w:val="1"/>
+      <w:numFmt w:val="bullet"/>
+      <w:lvlText w:val="o"/>
+      <w:lvlJc w:val="left"/>
+      <w:pPr>
+        <w:ind w:left="3600" w:hanging="360"/>
+      </w:pPr>
+      <w:rPr>
+        <w:rFonts w:ascii="Courier New" w:hAnsi="Courier New" w:cs="Courier New" w:hint="default"/>
+      </w:rPr>
+    </w:lvl>
+    <w:lvl w:ilvl="5" w:tplc="40090005" w:tentative="1">
+      <w:start w:val="1"/>
+      <w:numFmt w:val="bullet"/>
+      <w:lvlText w:val=""/>
+      <w:lvlJc w:val="left"/>
+      <w:pPr>
+        <w:ind w:left="4320" w:hanging="360"/>
+      </w:pPr>
+      <w:rPr>
+        <w:rFonts w:ascii="Wingdings" w:hAnsi="Wingdings" w:hint="default"/>
+      </w:rPr>
+    </w:lvl>
+    <w:lvl w:ilvl="6" w:tplc="40090001" w:tentative="1">
+      <w:start w:val="1"/>
+      <w:numFmt w:val="bullet"/>
+      <w:lvlText w:val=""/>
+      <w:lvlJc w:val="left"/>
+      <w:pPr>
+        <w:ind w:left="5040" w:hanging="360"/>
+      </w:pPr>
+      <w:rPr>
+        <w:rFonts w:ascii="Symbol" w:hAnsi="Symbol" w:hint="default"/>
+      </w:rPr>
+    </w:lvl>
+    <w:lvl w:ilvl="7" w:tplc="40090003" w:tentative="1">
+      <w:start w:val="1"/>
+      <w:numFmt w:val="bullet"/>
+      <w:lvlText w:val="o"/>
+      <w:lvlJc w:val="left"/>
+      <w:pPr>
+        <w:ind w:left="5760" w:hanging="360"/>
+      </w:pPr>
+      <w:rPr>
+        <w:rFonts w:ascii="Courier New" w:hAnsi="Courier New" w:cs="Courier New" w:hint="default"/>
+      </w:rPr>
+    </w:lvl>
+    <w:lvl w:ilvl="8" w:tplc="40090005" w:tentative="1">
+      <w:start w:val="1"/>
+      <w:numFmt w:val="bullet"/>
+      <w:lvlText w:val=""/>
+      <w:lvlJc w:val="left"/>
+      <w:pPr>
+        <w:ind w:left="6480" w:hanging="360"/>
+      </w:pPr>
+      <w:rPr>
+        <w:rFonts w:ascii="Wingdings" w:hAnsi="Wingdings" w:hint="default"/>
+      </w:rPr>
+    </w:lvl>
+  </w:abstractNum>
+  <w:abstractNum w:abstractNumId="2" w15:restartNumberingAfterBreak="0">
+    <w:nsid w:val="2CC94DC5"/>
+    <w:multiLevelType w:val="hybridMultilevel"/>
+    <w:tmpl w:val="9B92AB58"/>
+    <w:lvl w:ilvl="0" w:tplc="40090001">
+      <w:start w:val="1"/>
+      <w:numFmt w:val="bullet"/>
+      <w:lvlText w:val=""/>
+      <w:lvlJc w:val="left"/>
+      <w:pPr>
+        <w:ind w:left="720" w:hanging="360"/>
+      </w:pPr>
+      <w:rPr>
+        <w:rFonts w:ascii="Symbol" w:hAnsi="Symbol" w:hint="default"/>
+      </w:rPr>
+    </w:lvl>
+    <w:lvl w:ilvl="1" w:tplc="40090003" w:tentative="1">
+      <w:start w:val="1"/>
+      <w:numFmt w:val="bullet"/>
+      <w:lvlText w:val="o"/>
+      <w:lvlJc w:val="left"/>
+      <w:pPr>
+        <w:ind w:left="1440" w:hanging="360"/>
+      </w:pPr>
+      <w:rPr>
+        <w:rFonts w:ascii="Courier New" w:hAnsi="Courier New" w:cs="Courier New" w:hint="default"/>
+      </w:rPr>
+    </w:lvl>
+    <w:lvl w:ilvl="2" w:tplc="40090005" w:tentative="1">
+      <w:start w:val="1"/>
+      <w:numFmt w:val="bullet"/>
+      <w:lvlText w:val=""/>
+      <w:lvlJc w:val="left"/>
+      <w:pPr>
+        <w:ind w:left="2160" w:hanging="360"/>
+      </w:pPr>
+      <w:rPr>
+        <w:rFonts w:ascii="Wingdings" w:hAnsi="Wingdings" w:hint="default"/>
+      </w:rPr>
+    </w:lvl>
+    <w:lvl w:ilvl="3" w:tplc="40090001" w:tentative="1">
+      <w:start w:val="1"/>
+      <w:numFmt w:val="bullet"/>
+      <w:lvlText w:val=""/>
+      <w:lvlJc w:val="left"/>
+      <w:pPr>
+        <w:ind w:left="2880" w:hanging="360"/>
+      </w:pPr>
+      <w:rPr>
+        <w:rFonts w:ascii="Symbol" w:hAnsi="Symbol" w:hint="default"/>
+      </w:rPr>
+    </w:lvl>
+    <w:lvl w:ilvl="4" w:tplc="40090003" w:tentative="1">
+      <w:start w:val="1"/>
+      <w:numFmt w:val="bullet"/>
+      <w:lvlText w:val="o"/>
+      <w:lvlJc w:val="left"/>
+      <w:pPr>
+        <w:ind w:left="3600" w:hanging="360"/>
+      </w:pPr>
+      <w:rPr>
+        <w:rFonts w:ascii="Courier New" w:hAnsi="Courier New" w:cs="Courier New" w:hint="default"/>
+      </w:rPr>
+    </w:lvl>
+    <w:lvl w:ilvl="5" w:tplc="40090005" w:tentative="1">
+      <w:start w:val="1"/>
+      <w:numFmt w:val="bullet"/>
+      <w:lvlText w:val=""/>
+      <w:lvlJc w:val="left"/>
+      <w:pPr>
+        <w:ind w:left="4320" w:hanging="360"/>
+      </w:pPr>
+      <w:rPr>
+        <w:rFonts w:ascii="Wingdings" w:hAnsi="Wingdings" w:hint="default"/>
+      </w:rPr>
+    </w:lvl>
+    <w:lvl w:ilvl="6" w:tplc="40090001" w:tentative="1">
+      <w:start w:val="1"/>
+      <w:numFmt w:val="bullet"/>
+      <w:lvlText w:val=""/>
+      <w:lvlJc w:val="left"/>
+      <w:pPr>
+        <w:ind w:left="5040" w:hanging="360"/>
+      </w:pPr>
+      <w:rPr>
+        <w:rFonts w:ascii="Symbol" w:hAnsi="Symbol" w:hint="default"/>
+      </w:rPr>
+    </w:lvl>
+    <w:lvl w:ilvl="7" w:tplc="40090003" w:tentative="1">
+      <w:start w:val="1"/>
+      <w:numFmt w:val="bullet"/>
+      <w:lvlText w:val="o"/>
+      <w:lvlJc w:val="left"/>
+      <w:pPr>
+        <w:ind w:left="5760" w:hanging="360"/>
+      </w:pPr>
+      <w:rPr>
+        <w:rFonts w:ascii="Courier New" w:hAnsi="Courier New" w:cs="Courier New" w:hint="default"/>
+      </w:rPr>
+    </w:lvl>
+    <w:lvl w:ilvl="8" w:tplc="40090005" w:tentative="1">
+      <w:start w:val="1"/>
+      <w:numFmt w:val="bullet"/>
+      <w:lvlText w:val=""/>
+      <w:lvlJc w:val="left"/>
+      <w:pPr>
+        <w:ind w:left="6480" w:hanging="360"/>
+      </w:pPr>
+      <w:rPr>
+        <w:rFonts w:ascii="Wingdings" w:hAnsi="Wingdings" w:hint="default"/>
+      </w:rPr>
+    </w:lvl>
+  </w:abstractNum>
+  <w:abstractNum w:abstractNumId="3" w15:restartNumberingAfterBreak="0">
     <w:nsid w:val="3B142DE7"/>
     <w:multiLevelType w:val="hybridMultilevel"/>
     <w:tmpl w:val="54E8B52A"/>
@@ -2707,7 +3348,7 @@
       </w:rPr>
     </w:lvl>
   </w:abstractNum>
-  <w:abstractNum w:abstractNumId="2" w15:restartNumberingAfterBreak="0">
+  <w:abstractNum w:abstractNumId="4" w15:restartNumberingAfterBreak="0">
     <w:nsid w:val="4D7A1354"/>
     <w:multiLevelType w:val="hybridMultilevel"/>
     <w:tmpl w:val="8800CE7A"/>
@@ -2820,7 +3461,120 @@
       </w:rPr>
     </w:lvl>
   </w:abstractNum>
-  <w:abstractNum w:abstractNumId="3" w15:restartNumberingAfterBreak="0">
+  <w:abstractNum w:abstractNumId="5" w15:restartNumberingAfterBreak="0">
+    <w:nsid w:val="4DCE2EF5"/>
+    <w:multiLevelType w:val="hybridMultilevel"/>
+    <w:tmpl w:val="4140AF80"/>
+    <w:lvl w:ilvl="0" w:tplc="40090001">
+      <w:start w:val="1"/>
+      <w:numFmt w:val="bullet"/>
+      <w:lvlText w:val=""/>
+      <w:lvlJc w:val="left"/>
+      <w:pPr>
+        <w:ind w:left="720" w:hanging="360"/>
+      </w:pPr>
+      <w:rPr>
+        <w:rFonts w:ascii="Symbol" w:hAnsi="Symbol" w:hint="default"/>
+      </w:rPr>
+    </w:lvl>
+    <w:lvl w:ilvl="1" w:tplc="40090003" w:tentative="1">
+      <w:start w:val="1"/>
+      <w:numFmt w:val="bullet"/>
+      <w:lvlText w:val="o"/>
+      <w:lvlJc w:val="left"/>
+      <w:pPr>
+        <w:ind w:left="1440" w:hanging="360"/>
+      </w:pPr>
+      <w:rPr>
+        <w:rFonts w:ascii="Courier New" w:hAnsi="Courier New" w:cs="Courier New" w:hint="default"/>
+      </w:rPr>
+    </w:lvl>
+    <w:lvl w:ilvl="2" w:tplc="40090005" w:tentative="1">
+      <w:start w:val="1"/>
+      <w:numFmt w:val="bullet"/>
+      <w:lvlText w:val=""/>
+      <w:lvlJc w:val="left"/>
+      <w:pPr>
+        <w:ind w:left="2160" w:hanging="360"/>
+      </w:pPr>
+      <w:rPr>
+        <w:rFonts w:ascii="Wingdings" w:hAnsi="Wingdings" w:hint="default"/>
+      </w:rPr>
+    </w:lvl>
+    <w:lvl w:ilvl="3" w:tplc="40090001" w:tentative="1">
+      <w:start w:val="1"/>
+      <w:numFmt w:val="bullet"/>
+      <w:lvlText w:val=""/>
+      <w:lvlJc w:val="left"/>
+      <w:pPr>
+        <w:ind w:left="2880" w:hanging="360"/>
+      </w:pPr>
+      <w:rPr>
+        <w:rFonts w:ascii="Symbol" w:hAnsi="Symbol" w:hint="default"/>
+      </w:rPr>
+    </w:lvl>
+    <w:lvl w:ilvl="4" w:tplc="40090003" w:tentative="1">
+      <w:start w:val="1"/>
+      <w:numFmt w:val="bullet"/>
+      <w:lvlText w:val="o"/>
+      <w:lvlJc w:val="left"/>
+      <w:pPr>
+        <w:ind w:left="3600" w:hanging="360"/>
+      </w:pPr>
+      <w:rPr>
+        <w:rFonts w:ascii="Courier New" w:hAnsi="Courier New" w:cs="Courier New" w:hint="default"/>
+      </w:rPr>
+    </w:lvl>
+    <w:lvl w:ilvl="5" w:tplc="40090005" w:tentative="1">
+      <w:start w:val="1"/>
+      <w:numFmt w:val="bullet"/>
+      <w:lvlText w:val=""/>
+      <w:lvlJc w:val="left"/>
+      <w:pPr>
+        <w:ind w:left="4320" w:hanging="360"/>
+      </w:pPr>
+      <w:rPr>
+        <w:rFonts w:ascii="Wingdings" w:hAnsi="Wingdings" w:hint="default"/>
+      </w:rPr>
+    </w:lvl>
+    <w:lvl w:ilvl="6" w:tplc="40090001" w:tentative="1">
+      <w:start w:val="1"/>
+      <w:numFmt w:val="bullet"/>
+      <w:lvlText w:val=""/>
+      <w:lvlJc w:val="left"/>
+      <w:pPr>
+        <w:ind w:left="5040" w:hanging="360"/>
+      </w:pPr>
+      <w:rPr>
+        <w:rFonts w:ascii="Symbol" w:hAnsi="Symbol" w:hint="default"/>
+      </w:rPr>
+    </w:lvl>
+    <w:lvl w:ilvl="7" w:tplc="40090003" w:tentative="1">
+      <w:start w:val="1"/>
+      <w:numFmt w:val="bullet"/>
+      <w:lvlText w:val="o"/>
+      <w:lvlJc w:val="left"/>
+      <w:pPr>
+        <w:ind w:left="5760" w:hanging="360"/>
+      </w:pPr>
+      <w:rPr>
+        <w:rFonts w:ascii="Courier New" w:hAnsi="Courier New" w:cs="Courier New" w:hint="default"/>
+      </w:rPr>
+    </w:lvl>
+    <w:lvl w:ilvl="8" w:tplc="40090005" w:tentative="1">
+      <w:start w:val="1"/>
+      <w:numFmt w:val="bullet"/>
+      <w:lvlText w:val=""/>
+      <w:lvlJc w:val="left"/>
+      <w:pPr>
+        <w:ind w:left="6480" w:hanging="360"/>
+      </w:pPr>
+      <w:rPr>
+        <w:rFonts w:ascii="Wingdings" w:hAnsi="Wingdings" w:hint="default"/>
+      </w:rPr>
+    </w:lvl>
+  </w:abstractNum>
+  <w:abstractNum w:abstractNumId="6" w15:restartNumberingAfterBreak="0">
     <w:nsid w:val="5DFE29CE"/>
     <w:multiLevelType w:val="hybridMultilevel"/>
     <w:tmpl w:val="F3AA7740"/>
@@ -2933,7 +3687,7 @@
       </w:rPr>
     </w:lvl>
   </w:abstractNum>
-  <w:abstractNum w:abstractNumId="4" w15:restartNumberingAfterBreak="0">
+  <w:abstractNum w:abstractNumId="7" w15:restartNumberingAfterBreak="0">
     <w:nsid w:val="60F442A7"/>
     <w:multiLevelType w:val="hybridMultilevel"/>
     <w:tmpl w:val="75281CD6"/>
@@ -3046,7 +3800,7 @@
       </w:rPr>
     </w:lvl>
   </w:abstractNum>
-  <w:abstractNum w:abstractNumId="5" w15:restartNumberingAfterBreak="0">
+  <w:abstractNum w:abstractNumId="8" w15:restartNumberingAfterBreak="0">
     <w:nsid w:val="74844E4D"/>
     <w:multiLevelType w:val="hybridMultilevel"/>
     <w:tmpl w:val="36282386"/>
@@ -3159,7 +3913,7 @@
       </w:rPr>
     </w:lvl>
   </w:abstractNum>
-  <w:abstractNum w:abstractNumId="6" w15:restartNumberingAfterBreak="0">
+  <w:abstractNum w:abstractNumId="9" w15:restartNumberingAfterBreak="0">
     <w:nsid w:val="762F4DB4"/>
     <w:multiLevelType w:val="hybridMultilevel"/>
     <w:tmpl w:val="7DE66FE4"/>
@@ -3272,7 +4026,7 @@
       </w:rPr>
     </w:lvl>
   </w:abstractNum>
-  <w:abstractNum w:abstractNumId="7" w15:restartNumberingAfterBreak="0">
+  <w:abstractNum w:abstractNumId="10" w15:restartNumberingAfterBreak="0">
     <w:nsid w:val="7FE002D5"/>
     <w:multiLevelType w:val="hybridMultilevel"/>
     <w:tmpl w:val="50228FC2"/>
@@ -3386,28 +4140,37 @@
     </w:lvl>
   </w:abstractNum>
   <w:num w:numId="1" w16cid:durableId="582180032">
-    <w:abstractNumId w:val="5"/>
+    <w:abstractNumId w:val="8"/>
   </w:num>
   <w:num w:numId="2" w16cid:durableId="320618935">
-    <w:abstractNumId w:val="2"/>
+    <w:abstractNumId w:val="4"/>
   </w:num>
   <w:num w:numId="3" w16cid:durableId="492111060">
-    <w:abstractNumId w:val="3"/>
+    <w:abstractNumId w:val="6"/>
   </w:num>
   <w:num w:numId="4" w16cid:durableId="467865110">
     <w:abstractNumId w:val="0"/>
   </w:num>
   <w:num w:numId="5" w16cid:durableId="1145127322">
+    <w:abstractNumId w:val="10"/>
+  </w:num>
+  <w:num w:numId="6" w16cid:durableId="383259616">
+    <w:abstractNumId w:val="3"/>
+  </w:num>
+  <w:num w:numId="7" w16cid:durableId="2042508384">
+    <w:abstractNumId w:val="9"/>
+  </w:num>
+  <w:num w:numId="8" w16cid:durableId="1910192844">
     <w:abstractNumId w:val="7"/>
   </w:num>
-  <w:num w:numId="6" w16cid:durableId="383259616">
+  <w:num w:numId="9" w16cid:durableId="831991551">
     <w:abstractNumId w:val="1"/>
   </w:num>
-  <w:num w:numId="7" w16cid:durableId="2042508384">
-    <w:abstractNumId w:val="6"/>
+  <w:num w:numId="10" w16cid:durableId="1091394134">
+    <w:abstractNumId w:val="5"/>
   </w:num>
-  <w:num w:numId="8" w16cid:durableId="1910192844">
-    <w:abstractNumId w:val="4"/>
+  <w:num w:numId="11" w16cid:durableId="1176729055">
+    <w:abstractNumId w:val="2"/>
   </w:num>
 </w:numbering>
 </file>

</xml_diff>

<commit_message>
feat: complete the development (#5)
</commit_message>
<xml_diff>
--- a/templates/default.docx
+++ b/templates/default.docx
@@ -106,6 +106,59 @@
                             <w:color w:val="000000" w:themeColor="text1"/>
                           </w:rPr>
                         </w:pPr>
+                        <w:r>
+                          <w:rPr>
+                            <w:noProof/>
+                          </w:rPr>
+                          <w:drawing>
+                            <wp:inline distT="0" distB="0" distL="0" distR="0" wp14:anchorId="247F0F6E" wp14:editId="27EA1604">
+                              <wp:extent cx="167640" cy="167640"/>
+                              <wp:effectExtent l="0" t="0" r="3810" b="3810"/>
+                              <wp:docPr id="1109285714" name="Picture 2"/>
+                              <wp:cNvGraphicFramePr>
+                                <a:graphicFrameLocks xmlns:a="http://schemas.openxmlformats.org/drawingml/2006/main" noChangeAspect="1"/>
+                              </wp:cNvGraphicFramePr>
+                              <a:graphic xmlns:a="http://schemas.openxmlformats.org/drawingml/2006/main">
+                                <a:graphicData uri="http://schemas.openxmlformats.org/drawingml/2006/picture">
+                                  <pic:pic xmlns:pic="http://schemas.openxmlformats.org/drawingml/2006/picture">
+                                    <pic:nvPicPr>
+                                      <pic:cNvPr id="0" name="Picture 3"/>
+                                      <pic:cNvPicPr>
+                                        <a:picLocks noChangeAspect="1" noChangeArrowheads="1"/>
+                                      </pic:cNvPicPr>
+                                    </pic:nvPicPr>
+                                    <pic:blipFill>
+                                      <a:blip r:embed="rId5">
+                                        <a:extLst>
+                                          <a:ext uri="{28A0092B-C50C-407E-A947-70E740481C1C}">
+                                            <a14:useLocalDpi xmlns:a14="http://schemas.microsoft.com/office/drawing/2010/main" val="0"/>
+                                          </a:ext>
+                                        </a:extLst>
+                                      </a:blip>
+                                      <a:srcRect/>
+                                      <a:stretch>
+                                        <a:fillRect/>
+                                      </a:stretch>
+                                    </pic:blipFill>
+                                    <pic:spPr bwMode="auto">
+                                      <a:xfrm>
+                                        <a:off x="0" y="0"/>
+                                        <a:ext cx="167640" cy="167640"/>
+                                      </a:xfrm>
+                                      <a:prstGeom prst="rect">
+                                        <a:avLst/>
+                                      </a:prstGeom>
+                                      <a:noFill/>
+                                      <a:ln>
+                                        <a:noFill/>
+                                      </a:ln>
+                                    </pic:spPr>
+                                  </pic:pic>
+                                </a:graphicData>
+                              </a:graphic>
+                            </wp:inline>
+                          </w:drawing>
+                        </w:r>
                       </w:p>
                     </w:tc>
                     <w:tc>
@@ -147,6 +200,59 @@
                             <w:color w:val="000000" w:themeColor="text1"/>
                           </w:rPr>
                         </w:pPr>
+                        <w:r>
+                          <w:rPr>
+                            <w:noProof/>
+                          </w:rPr>
+                          <w:drawing>
+                            <wp:inline distT="0" distB="0" distL="0" distR="0" wp14:anchorId="54728933" wp14:editId="2E0A9E29">
+                              <wp:extent cx="152400" cy="152400"/>
+                              <wp:effectExtent l="0" t="0" r="0" b="0"/>
+                              <wp:docPr id="541531826" name="Picture 3"/>
+                              <wp:cNvGraphicFramePr>
+                                <a:graphicFrameLocks xmlns:a="http://schemas.openxmlformats.org/drawingml/2006/main" noChangeAspect="1"/>
+                              </wp:cNvGraphicFramePr>
+                              <a:graphic xmlns:a="http://schemas.openxmlformats.org/drawingml/2006/main">
+                                <a:graphicData uri="http://schemas.openxmlformats.org/drawingml/2006/picture">
+                                  <pic:pic xmlns:pic="http://schemas.openxmlformats.org/drawingml/2006/picture">
+                                    <pic:nvPicPr>
+                                      <pic:cNvPr id="0" name="Picture 5"/>
+                                      <pic:cNvPicPr>
+                                        <a:picLocks noChangeAspect="1" noChangeArrowheads="1"/>
+                                      </pic:cNvPicPr>
+                                    </pic:nvPicPr>
+                                    <pic:blipFill>
+                                      <a:blip r:embed="rId6">
+                                        <a:extLst>
+                                          <a:ext uri="{28A0092B-C50C-407E-A947-70E740481C1C}">
+                                            <a14:useLocalDpi xmlns:a14="http://schemas.microsoft.com/office/drawing/2010/main" val="0"/>
+                                          </a:ext>
+                                        </a:extLst>
+                                      </a:blip>
+                                      <a:srcRect/>
+                                      <a:stretch>
+                                        <a:fillRect/>
+                                      </a:stretch>
+                                    </pic:blipFill>
+                                    <pic:spPr bwMode="auto">
+                                      <a:xfrm>
+                                        <a:off x="0" y="0"/>
+                                        <a:ext cx="152400" cy="152400"/>
+                                      </a:xfrm>
+                                      <a:prstGeom prst="rect">
+                                        <a:avLst/>
+                                      </a:prstGeom>
+                                      <a:noFill/>
+                                      <a:ln>
+                                        <a:noFill/>
+                                      </a:ln>
+                                    </pic:spPr>
+                                  </pic:pic>
+                                </a:graphicData>
+                              </a:graphic>
+                            </wp:inline>
+                          </w:drawing>
+                        </w:r>
                       </w:p>
                     </w:tc>
                     <w:tc>
@@ -188,6 +294,59 @@
                             <w:color w:val="000000" w:themeColor="text1"/>
                           </w:rPr>
                         </w:pPr>
+                        <w:r>
+                          <w:rPr>
+                            <w:noProof/>
+                          </w:rPr>
+                          <w:drawing>
+                            <wp:inline distT="0" distB="0" distL="0" distR="0" wp14:anchorId="10D8B41D" wp14:editId="5846052E">
+                              <wp:extent cx="152400" cy="152400"/>
+                              <wp:effectExtent l="0" t="0" r="0" b="0"/>
+                              <wp:docPr id="1304440264" name="Picture 5"/>
+                              <wp:cNvGraphicFramePr>
+                                <a:graphicFrameLocks xmlns:a="http://schemas.openxmlformats.org/drawingml/2006/main" noChangeAspect="1"/>
+                              </wp:cNvGraphicFramePr>
+                              <a:graphic xmlns:a="http://schemas.openxmlformats.org/drawingml/2006/main">
+                                <a:graphicData uri="http://schemas.openxmlformats.org/drawingml/2006/picture">
+                                  <pic:pic xmlns:pic="http://schemas.openxmlformats.org/drawingml/2006/picture">
+                                    <pic:nvPicPr>
+                                      <pic:cNvPr id="0" name="Picture 9"/>
+                                      <pic:cNvPicPr>
+                                        <a:picLocks noChangeAspect="1" noChangeArrowheads="1"/>
+                                      </pic:cNvPicPr>
+                                    </pic:nvPicPr>
+                                    <pic:blipFill>
+                                      <a:blip r:embed="rId7">
+                                        <a:extLst>
+                                          <a:ext uri="{28A0092B-C50C-407E-A947-70E740481C1C}">
+                                            <a14:useLocalDpi xmlns:a14="http://schemas.microsoft.com/office/drawing/2010/main" val="0"/>
+                                          </a:ext>
+                                        </a:extLst>
+                                      </a:blip>
+                                      <a:srcRect/>
+                                      <a:stretch>
+                                        <a:fillRect/>
+                                      </a:stretch>
+                                    </pic:blipFill>
+                                    <pic:spPr bwMode="auto">
+                                      <a:xfrm>
+                                        <a:off x="0" y="0"/>
+                                        <a:ext cx="152400" cy="152400"/>
+                                      </a:xfrm>
+                                      <a:prstGeom prst="rect">
+                                        <a:avLst/>
+                                      </a:prstGeom>
+                                      <a:noFill/>
+                                      <a:ln>
+                                        <a:noFill/>
+                                      </a:ln>
+                                    </pic:spPr>
+                                  </pic:pic>
+                                </a:graphicData>
+                              </a:graphic>
+                            </wp:inline>
+                          </w:drawing>
+                        </w:r>
                       </w:p>
                     </w:tc>
                     <w:tc>
@@ -229,6 +388,59 @@
                             <w:color w:val="000000" w:themeColor="text1"/>
                           </w:rPr>
                         </w:pPr>
+                        <w:r>
+                          <w:rPr>
+                            <w:noProof/>
+                          </w:rPr>
+                          <w:drawing>
+                            <wp:inline distT="0" distB="0" distL="0" distR="0" wp14:anchorId="6AE000A2" wp14:editId="1F01C602">
+                              <wp:extent cx="160020" cy="160020"/>
+                              <wp:effectExtent l="0" t="0" r="0" b="0"/>
+                              <wp:docPr id="1286733854" name="Picture 4"/>
+                              <wp:cNvGraphicFramePr>
+                                <a:graphicFrameLocks xmlns:a="http://schemas.openxmlformats.org/drawingml/2006/main" noChangeAspect="1"/>
+                              </wp:cNvGraphicFramePr>
+                              <a:graphic xmlns:a="http://schemas.openxmlformats.org/drawingml/2006/main">
+                                <a:graphicData uri="http://schemas.openxmlformats.org/drawingml/2006/picture">
+                                  <pic:pic xmlns:pic="http://schemas.openxmlformats.org/drawingml/2006/picture">
+                                    <pic:nvPicPr>
+                                      <pic:cNvPr id="0" name="Picture 7"/>
+                                      <pic:cNvPicPr>
+                                        <a:picLocks noChangeAspect="1" noChangeArrowheads="1"/>
+                                      </pic:cNvPicPr>
+                                    </pic:nvPicPr>
+                                    <pic:blipFill>
+                                      <a:blip r:embed="rId8">
+                                        <a:extLst>
+                                          <a:ext uri="{28A0092B-C50C-407E-A947-70E740481C1C}">
+                                            <a14:useLocalDpi xmlns:a14="http://schemas.microsoft.com/office/drawing/2010/main" val="0"/>
+                                          </a:ext>
+                                        </a:extLst>
+                                      </a:blip>
+                                      <a:srcRect/>
+                                      <a:stretch>
+                                        <a:fillRect/>
+                                      </a:stretch>
+                                    </pic:blipFill>
+                                    <pic:spPr bwMode="auto">
+                                      <a:xfrm>
+                                        <a:off x="0" y="0"/>
+                                        <a:ext cx="160020" cy="160020"/>
+                                      </a:xfrm>
+                                      <a:prstGeom prst="rect">
+                                        <a:avLst/>
+                                      </a:prstGeom>
+                                      <a:noFill/>
+                                      <a:ln>
+                                        <a:noFill/>
+                                      </a:ln>
+                                    </pic:spPr>
+                                  </pic:pic>
+                                </a:graphicData>
+                              </a:graphic>
+                            </wp:inline>
+                          </w:drawing>
+                        </w:r>
                       </w:p>
                     </w:tc>
                     <w:tc>
@@ -270,6 +482,59 @@
                             <w:color w:val="000000" w:themeColor="text1"/>
                           </w:rPr>
                         </w:pPr>
+                        <w:r>
+                          <w:rPr>
+                            <w:noProof/>
+                          </w:rPr>
+                          <w:drawing>
+                            <wp:inline distT="0" distB="0" distL="0" distR="0" wp14:anchorId="46D0D4B4" wp14:editId="2648AD74">
+                              <wp:extent cx="160020" cy="160020"/>
+                              <wp:effectExtent l="0" t="0" r="0" b="0"/>
+                              <wp:docPr id="445844699" name="Picture 1"/>
+                              <wp:cNvGraphicFramePr>
+                                <a:graphicFrameLocks xmlns:a="http://schemas.openxmlformats.org/drawingml/2006/main" noChangeAspect="1"/>
+                              </wp:cNvGraphicFramePr>
+                              <a:graphic xmlns:a="http://schemas.openxmlformats.org/drawingml/2006/main">
+                                <a:graphicData uri="http://schemas.openxmlformats.org/drawingml/2006/picture">
+                                  <pic:pic xmlns:pic="http://schemas.openxmlformats.org/drawingml/2006/picture">
+                                    <pic:nvPicPr>
+                                      <pic:cNvPr id="0" name="Picture 1"/>
+                                      <pic:cNvPicPr>
+                                        <a:picLocks noChangeAspect="1" noChangeArrowheads="1"/>
+                                      </pic:cNvPicPr>
+                                    </pic:nvPicPr>
+                                    <pic:blipFill>
+                                      <a:blip r:embed="rId9">
+                                        <a:extLst>
+                                          <a:ext uri="{28A0092B-C50C-407E-A947-70E740481C1C}">
+                                            <a14:useLocalDpi xmlns:a14="http://schemas.microsoft.com/office/drawing/2010/main" val="0"/>
+                                          </a:ext>
+                                        </a:extLst>
+                                      </a:blip>
+                                      <a:srcRect/>
+                                      <a:stretch>
+                                        <a:fillRect/>
+                                      </a:stretch>
+                                    </pic:blipFill>
+                                    <pic:spPr bwMode="auto">
+                                      <a:xfrm>
+                                        <a:off x="0" y="0"/>
+                                        <a:ext cx="160020" cy="160020"/>
+                                      </a:xfrm>
+                                      <a:prstGeom prst="rect">
+                                        <a:avLst/>
+                                      </a:prstGeom>
+                                      <a:noFill/>
+                                      <a:ln>
+                                        <a:noFill/>
+                                      </a:ln>
+                                    </pic:spPr>
+                                  </pic:pic>
+                                </a:graphicData>
+                              </a:graphic>
+                            </wp:inline>
+                          </w:drawing>
+                        </w:r>
                       </w:p>
                     </w:tc>
                     <w:tc>
@@ -307,10 +572,156 @@
                       <w:p>
                         <w:pPr>
                           <w:rPr>
+                            <w:noProof/>
+                          </w:rPr>
+                        </w:pPr>
+                        <w:r>
+                          <w:rPr>
+                            <w:noProof/>
+                          </w:rPr>
+                          <w:drawing>
+                            <wp:inline distT="0" distB="0" distL="0" distR="0" wp14:anchorId="4DE5A93E" wp14:editId="0782DBDD">
+                              <wp:extent cx="152400" cy="152400"/>
+                              <wp:effectExtent l="0" t="0" r="0" b="0"/>
+                              <wp:docPr id="295298992" name="Picture 6"/>
+                              <wp:cNvGraphicFramePr>
+                                <a:graphicFrameLocks xmlns:a="http://schemas.openxmlformats.org/drawingml/2006/main" noChangeAspect="1"/>
+                              </wp:cNvGraphicFramePr>
+                              <a:graphic xmlns:a="http://schemas.openxmlformats.org/drawingml/2006/main">
+                                <a:graphicData uri="http://schemas.openxmlformats.org/drawingml/2006/picture">
+                                  <pic:pic xmlns:pic="http://schemas.openxmlformats.org/drawingml/2006/picture">
+                                    <pic:nvPicPr>
+                                      <pic:cNvPr id="0" name="Picture 11"/>
+                                      <pic:cNvPicPr>
+                                        <a:picLocks noChangeAspect="1" noChangeArrowheads="1"/>
+                                      </pic:cNvPicPr>
+                                    </pic:nvPicPr>
+                                    <pic:blipFill>
+                                      <a:blip r:embed="rId10">
+                                        <a:extLst>
+                                          <a:ext uri="{28A0092B-C50C-407E-A947-70E740481C1C}">
+                                            <a14:useLocalDpi xmlns:a14="http://schemas.microsoft.com/office/drawing/2010/main" val="0"/>
+                                          </a:ext>
+                                        </a:extLst>
+                                      </a:blip>
+                                      <a:srcRect/>
+                                      <a:stretch>
+                                        <a:fillRect/>
+                                      </a:stretch>
+                                    </pic:blipFill>
+                                    <pic:spPr bwMode="auto">
+                                      <a:xfrm>
+                                        <a:off x="0" y="0"/>
+                                        <a:ext cx="152400" cy="152400"/>
+                                      </a:xfrm>
+                                      <a:prstGeom prst="rect">
+                                        <a:avLst/>
+                                      </a:prstGeom>
+                                      <a:noFill/>
+                                      <a:ln>
+                                        <a:noFill/>
+                                      </a:ln>
+                                    </pic:spPr>
+                                  </pic:pic>
+                                </a:graphicData>
+                              </a:graphic>
+                            </wp:inline>
+                          </w:drawing>
+                        </w:r>
+                      </w:p>
+                    </w:tc>
+                    <w:tc>
+                      <w:tcPr>
+                        <w:tcW w:w="3679" w:type="dxa"/>
+                        <w:tcBorders>
+                          <w:left w:val="single" w:sz="12" w:space="0" w:color="auto"/>
+                        </w:tcBorders>
+                      </w:tcPr>
+                      <w:p>
+                        <w:pPr>
+                          <w:rPr>
                             <w:rFonts w:cstheme="minorHAnsi"/>
                             <w:color w:val="000000" w:themeColor="text1"/>
                           </w:rPr>
                         </w:pPr>
+                        <w:r>
+                          <w:rPr>
+                            <w:rFonts w:cstheme="minorHAnsi"/>
+                            <w:color w:val="000000" w:themeColor="text1"/>
+                          </w:rPr>
+                          <w:t>Birthday</w:t>
+                        </w:r>
+                      </w:p>
+                    </w:tc>
+                  </w:tr>
+                  <w:tr>
+                    <w:tc>
+                      <w:tcPr>
+                        <w:tcW w:w="490" w:type="dxa"/>
+                        <w:tcBorders>
+                          <w:right w:val="single" w:sz="12" w:space="0" w:color="auto"/>
+                        </w:tcBorders>
+                      </w:tcPr>
+                      <w:p>
+                        <w:pPr>
+                          <w:rPr>
+                            <w:rFonts w:cstheme="minorHAnsi"/>
+                            <w:color w:val="000000" w:themeColor="text1"/>
+                          </w:rPr>
+                        </w:pPr>
+                        <w:r>
+                          <w:rPr>
+                            <w:noProof/>
+                          </w:rPr>
+                          <w:drawing>
+                            <wp:inline distT="0" distB="0" distL="0" distR="0" wp14:anchorId="15701A4E" wp14:editId="4EDB0E5F">
+                              <wp:extent cx="160020" cy="160020"/>
+                              <wp:effectExtent l="0" t="0" r="0" b="0"/>
+                              <wp:docPr id="455736973" name="Picture 7"/>
+                              <wp:cNvGraphicFramePr>
+                                <a:graphicFrameLocks xmlns:a="http://schemas.openxmlformats.org/drawingml/2006/main" noChangeAspect="1"/>
+                              </wp:cNvGraphicFramePr>
+                              <a:graphic xmlns:a="http://schemas.openxmlformats.org/drawingml/2006/main">
+                                <a:graphicData uri="http://schemas.openxmlformats.org/drawingml/2006/picture">
+                                  <pic:pic xmlns:pic="http://schemas.openxmlformats.org/drawingml/2006/picture">
+                                    <pic:nvPicPr>
+                                      <pic:cNvPr id="0" name="Picture 13"/>
+                                      <pic:cNvPicPr>
+                                        <a:picLocks noChangeAspect="1" noChangeArrowheads="1"/>
+                                      </pic:cNvPicPr>
+                                    </pic:nvPicPr>
+                                    <pic:blipFill>
+                                      <a:blip r:embed="rId11">
+                                        <a:extLst>
+                                          <a:ext uri="{28A0092B-C50C-407E-A947-70E740481C1C}">
+                                            <a14:useLocalDpi xmlns:a14="http://schemas.microsoft.com/office/drawing/2010/main" val="0"/>
+                                          </a:ext>
+                                        </a:extLst>
+                                      </a:blip>
+                                      <a:srcRect/>
+                                      <a:stretch>
+                                        <a:fillRect/>
+                                      </a:stretch>
+                                    </pic:blipFill>
+                                    <pic:spPr bwMode="auto">
+                                      <a:xfrm>
+                                        <a:off x="0" y="0"/>
+                                        <a:ext cx="160020" cy="160020"/>
+                                      </a:xfrm>
+                                      <a:prstGeom prst="rect">
+                                        <a:avLst/>
+                                      </a:prstGeom>
+                                      <a:noFill/>
+                                      <a:ln>
+                                        <a:noFill/>
+                                      </a:ln>
+                                    </pic:spPr>
+                                  </pic:pic>
+                                </a:graphicData>
+                              </a:graphic>
+                            </wp:inline>
+                          </w:drawing>
+                        </w:r>
                       </w:p>
                     </w:tc>
                     <w:tc>
@@ -349,27 +760,6 @@
               </w:tc>
             </w:tr>
           </w:tbl>
-          <w:p>
-            <w:pPr>
-              <w:rPr>
-                <w:rFonts w:cstheme="minorHAnsi"/>
-                <w:color w:val="000000" w:themeColor="text1"/>
-              </w:rPr>
-            </w:pPr>
-          </w:p>
-        </w:tc>
-      </w:tr>
-      <w:tr>
-        <w:tc>
-          <w:tcPr>
-            <w:tcW w:w="9016" w:type="dxa"/>
-            <w:tcBorders>
-              <w:top w:val="single" w:sz="12" w:space="0" w:color="auto"/>
-              <w:left w:val="nil"/>
-              <w:bottom w:val="nil"/>
-              <w:right w:val="nil"/>
-            </w:tcBorders>
-          </w:tcPr>
           <w:p>
             <w:pPr>
               <w:rPr>
@@ -2038,121 +2428,11 @@
                 <w:b/>
                 <w:bCs/>
                 <w:color w:val="808080" w:themeColor="background1" w:themeShade="80"/>
+                <w:sz w:val="24"/>
+                <w:szCs w:val="24"/>
               </w:rPr>
               <w:t>Interests</w:t>
             </w:r>
-          </w:p>
-        </w:tc>
-        <w:tc>
-          <w:tcPr>
-            <w:tcW w:w="6894" w:type="dxa"/>
-            <w:vMerge w:val="restart"/>
-            <w:tcBorders>
-              <w:left w:val="single" w:sz="12" w:space="0" w:color="auto"/>
-            </w:tcBorders>
-          </w:tcPr>
-          <w:p>
-            <w:pPr>
-              <w:pStyle w:val="ListParagraph"/>
-              <w:numPr>
-                <w:ilvl w:val="0"/>
-                <w:numId w:val="6"/>
-              </w:numPr>
-              <w:rPr>
-                <w:rFonts w:cstheme="minorHAnsi"/>
-                <w:color w:val="000000" w:themeColor="text1"/>
-                <w:sz w:val="20"/>
-                <w:szCs w:val="20"/>
-              </w:rPr>
-            </w:pPr>
-            <w:r>
-              <w:rPr>
-                <w:rFonts w:cstheme="minorHAnsi"/>
-                <w:color w:val="000000" w:themeColor="text1"/>
-                <w:sz w:val="20"/>
-                <w:szCs w:val="20"/>
-              </w:rPr>
-              <w:t>L1</w:t>
-            </w:r>
-          </w:p>
-          <w:p>
-            <w:pPr>
-              <w:pStyle w:val="ListParagraph"/>
-              <w:numPr>
-                <w:ilvl w:val="0"/>
-                <w:numId w:val="6"/>
-              </w:numPr>
-              <w:rPr>
-                <w:rFonts w:cstheme="minorHAnsi"/>
-                <w:color w:val="000000" w:themeColor="text1"/>
-                <w:sz w:val="20"/>
-                <w:szCs w:val="20"/>
-              </w:rPr>
-            </w:pPr>
-            <w:r>
-              <w:rPr>
-                <w:rFonts w:cstheme="minorHAnsi"/>
-                <w:color w:val="000000" w:themeColor="text1"/>
-                <w:sz w:val="20"/>
-                <w:szCs w:val="20"/>
-              </w:rPr>
-              <w:t>L2</w:t>
-            </w:r>
-          </w:p>
-        </w:tc>
-      </w:tr>
-      <w:tr>
-        <w:tc>
-          <w:tcPr>
-            <w:tcW w:w="2122" w:type="dxa"/>
-            <w:tcBorders>
-              <w:right w:val="single" w:sz="12" w:space="0" w:color="auto"/>
-            </w:tcBorders>
-          </w:tcPr>
-          <w:p>
-            <w:pPr>
-              <w:rPr>
-                <w:rFonts w:cstheme="minorHAnsi"/>
-                <w:color w:val="000000" w:themeColor="text1"/>
-              </w:rPr>
-            </w:pPr>
-          </w:p>
-        </w:tc>
-        <w:tc>
-          <w:tcPr>
-            <w:tcW w:w="6894" w:type="dxa"/>
-            <w:vMerge/>
-            <w:tcBorders>
-              <w:left w:val="single" w:sz="12" w:space="0" w:color="auto"/>
-            </w:tcBorders>
-          </w:tcPr>
-          <w:p>
-            <w:pPr>
-              <w:rPr>
-                <w:rFonts w:cstheme="minorHAnsi"/>
-                <w:color w:val="000000" w:themeColor="text1"/>
-                <w:sz w:val="20"/>
-                <w:szCs w:val="20"/>
-              </w:rPr>
-            </w:pPr>
-          </w:p>
-        </w:tc>
-      </w:tr>
-      <w:tr>
-        <w:tc>
-          <w:tcPr>
-            <w:tcW w:w="2122" w:type="dxa"/>
-            <w:tcBorders>
-              <w:right w:val="single" w:sz="12" w:space="0" w:color="auto"/>
-            </w:tcBorders>
-          </w:tcPr>
-          <w:p>
-            <w:pPr>
-              <w:rPr>
-                <w:rFonts w:cstheme="minorHAnsi"/>
-                <w:color w:val="000000" w:themeColor="text1"/>
-              </w:rPr>
-            </w:pPr>
           </w:p>
         </w:tc>
         <w:tc>
@@ -2162,136 +2442,96 @@
               <w:left w:val="single" w:sz="12" w:space="0" w:color="auto"/>
             </w:tcBorders>
           </w:tcPr>
+          <w:tbl>
+            <w:tblPr>
+              <w:tblStyle w:val="TableGrid"/>
+              <w:tblW w:w="0" w:type="auto"/>
+              <w:tblBorders>
+                <w:top w:val="none" w:sz="0" w:space="0" w:color="auto"/>
+                <w:left w:val="none" w:sz="0" w:space="0" w:color="auto"/>
+                <w:bottom w:val="none" w:sz="0" w:space="0" w:color="auto"/>
+                <w:right w:val="none" w:sz="0" w:space="0" w:color="auto"/>
+                <w:insideH w:val="none" w:sz="0" w:space="0" w:color="auto"/>
+                <w:insideV w:val="none" w:sz="0" w:space="0" w:color="auto"/>
+              </w:tblBorders>
+              <w:tblLook w:val="04A0" w:firstRow="1" w:lastRow="0" w:firstColumn="1" w:lastColumn="0" w:noHBand="0" w:noVBand="1"/>
+            </w:tblPr>
+            <w:tblGrid>
+              <w:gridCol w:w="6668"/>
+            </w:tblGrid>
+            <w:tr>
+              <w:tc>
+                <w:tcPr>
+                  <w:tcW w:w="6668" w:type="dxa"/>
+                </w:tcPr>
+                <w:p>
+                  <w:pPr>
+                    <w:pStyle w:val="ListParagraph"/>
+                    <w:numPr>
+                      <w:ilvl w:val="0"/>
+                      <w:numId w:val="11"/>
+                    </w:numPr>
+                    <w:rPr>
+                      <w:rFonts w:cstheme="minorHAnsi"/>
+                      <w:b/>
+                      <w:bCs/>
+                      <w:color w:val="000000" w:themeColor="text1"/>
+                      <w:sz w:val="20"/>
+                      <w:szCs w:val="20"/>
+                    </w:rPr>
+                  </w:pPr>
+                  <w:r>
+                    <w:rPr>
+                      <w:rFonts w:cstheme="minorHAnsi"/>
+                      <w:b/>
+                      <w:bCs/>
+                      <w:color w:val="000000" w:themeColor="text1"/>
+                    </w:rPr>
+                    <w:t>Example of Interests 1</w:t>
+                  </w:r>
+                </w:p>
+              </w:tc>
+            </w:tr>
+            <w:tr>
+              <w:tc>
+                <w:tcPr>
+                  <w:tcW w:w="6668" w:type="dxa"/>
+                </w:tcPr>
+                <w:p>
+                  <w:pPr>
+                    <w:pStyle w:val="ListParagraph"/>
+                    <w:numPr>
+                      <w:ilvl w:val="0"/>
+                      <w:numId w:val="11"/>
+                    </w:numPr>
+                    <w:rPr>
+                      <w:rFonts w:cstheme="minorHAnsi"/>
+                      <w:b/>
+                      <w:bCs/>
+                      <w:color w:val="000000" w:themeColor="text1"/>
+                    </w:rPr>
+                  </w:pPr>
+                  <w:r>
+                    <w:rPr>
+                      <w:rFonts w:cstheme="minorHAnsi"/>
+                      <w:b/>
+                      <w:bCs/>
+                      <w:color w:val="000000" w:themeColor="text1"/>
+                    </w:rPr>
+                    <w:t>Example of Interests 2</w:t>
+                  </w:r>
+                </w:p>
+              </w:tc>
+            </w:tr>
+          </w:tbl>
           <w:p>
             <w:pPr>
-              <w:rPr>
-                <w:rFonts w:cstheme="minorHAnsi"/>
-                <w:color w:val="000000" w:themeColor="text1"/>
-                <w:sz w:val="20"/>
-                <w:szCs w:val="20"/>
-              </w:rPr>
-            </w:pPr>
-          </w:p>
-        </w:tc>
-      </w:tr>
-      <w:tr>
-        <w:tc>
-          <w:tcPr>
-            <w:tcW w:w="2122" w:type="dxa"/>
-            <w:tcBorders>
-              <w:right w:val="single" w:sz="12" w:space="0" w:color="auto"/>
-            </w:tcBorders>
-          </w:tcPr>
-          <w:p>
-            <w:pPr>
+              <w:pStyle w:val="ListParagraph"/>
               <w:rPr>
                 <w:rFonts w:cstheme="minorHAnsi"/>
                 <w:b/>
                 <w:bCs/>
                 <w:color w:val="000000" w:themeColor="text1"/>
-              </w:rPr>
-            </w:pPr>
-            <w:r>
-              <w:rPr>
-                <w:rFonts w:cstheme="minorHAnsi"/>
-                <w:b/>
-                <w:bCs/>
-                <w:color w:val="808080" w:themeColor="background1" w:themeShade="80"/>
-              </w:rPr>
-              <w:t>Hobbies</w:t>
-            </w:r>
-          </w:p>
-        </w:tc>
-        <w:tc>
-          <w:tcPr>
-            <w:tcW w:w="6894" w:type="dxa"/>
-            <w:vMerge w:val="restart"/>
-            <w:tcBorders>
-              <w:left w:val="single" w:sz="12" w:space="0" w:color="auto"/>
-            </w:tcBorders>
-          </w:tcPr>
-          <w:p>
-            <w:pPr>
-              <w:pStyle w:val="ListParagraph"/>
-              <w:numPr>
-                <w:ilvl w:val="0"/>
-                <w:numId w:val="7"/>
-              </w:numPr>
-              <w:rPr>
-                <w:rFonts w:cstheme="minorHAnsi"/>
-                <w:color w:val="000000" w:themeColor="text1"/>
-                <w:sz w:val="20"/>
-                <w:szCs w:val="20"/>
-              </w:rPr>
-            </w:pPr>
-            <w:r>
-              <w:rPr>
-                <w:rFonts w:cstheme="minorHAnsi"/>
-                <w:color w:val="000000" w:themeColor="text1"/>
-                <w:sz w:val="20"/>
-                <w:szCs w:val="20"/>
-              </w:rPr>
-              <w:t>H1</w:t>
-            </w:r>
-          </w:p>
-          <w:p>
-            <w:pPr>
-              <w:pStyle w:val="ListParagraph"/>
-              <w:numPr>
-                <w:ilvl w:val="0"/>
-                <w:numId w:val="7"/>
-              </w:numPr>
-              <w:rPr>
-                <w:rFonts w:cstheme="minorHAnsi"/>
-                <w:color w:val="000000" w:themeColor="text1"/>
-                <w:sz w:val="20"/>
-                <w:szCs w:val="20"/>
-              </w:rPr>
-            </w:pPr>
-            <w:r>
-              <w:rPr>
-                <w:rFonts w:cstheme="minorHAnsi"/>
-                <w:color w:val="000000" w:themeColor="text1"/>
-                <w:sz w:val="20"/>
-                <w:szCs w:val="20"/>
-              </w:rPr>
-              <w:t>H2</w:t>
-            </w:r>
-          </w:p>
-        </w:tc>
-      </w:tr>
-      <w:tr>
-        <w:tc>
-          <w:tcPr>
-            <w:tcW w:w="2122" w:type="dxa"/>
-            <w:tcBorders>
-              <w:right w:val="single" w:sz="12" w:space="0" w:color="auto"/>
-            </w:tcBorders>
-          </w:tcPr>
-          <w:p>
-            <w:pPr>
-              <w:rPr>
-                <w:rFonts w:cstheme="minorHAnsi"/>
-                <w:color w:val="000000" w:themeColor="text1"/>
-              </w:rPr>
-            </w:pPr>
-          </w:p>
-        </w:tc>
-        <w:tc>
-          <w:tcPr>
-            <w:tcW w:w="6894" w:type="dxa"/>
-            <w:vMerge/>
-            <w:tcBorders>
-              <w:left w:val="single" w:sz="12" w:space="0" w:color="auto"/>
-            </w:tcBorders>
-          </w:tcPr>
-          <w:p>
-            <w:pPr>
-              <w:rPr>
-                <w:rFonts w:cstheme="minorHAnsi"/>
-                <w:color w:val="000000" w:themeColor="text1"/>
-                <w:sz w:val="20"/>
-                <w:szCs w:val="20"/>
               </w:rPr>
             </w:pPr>
           </w:p>
@@ -2326,9 +2566,9 @@
               <w:pStyle w:val="ListParagraph"/>
               <w:rPr>
                 <w:rFonts w:cstheme="minorHAnsi"/>
+                <w:b/>
+                <w:bCs/>
                 <w:color w:val="000000" w:themeColor="text1"/>
-                <w:sz w:val="20"/>
-                <w:szCs w:val="20"/>
               </w:rPr>
             </w:pPr>
           </w:p>
@@ -2357,66 +2597,112 @@
                 <w:b/>
                 <w:bCs/>
                 <w:color w:val="808080" w:themeColor="background1" w:themeShade="80"/>
+                <w:sz w:val="24"/>
+                <w:szCs w:val="24"/>
               </w:rPr>
-              <w:t>Languages</w:t>
+              <w:t>Hobbies</w:t>
             </w:r>
           </w:p>
         </w:tc>
         <w:tc>
           <w:tcPr>
             <w:tcW w:w="6894" w:type="dxa"/>
-            <w:vMerge w:val="restart"/>
             <w:tcBorders>
               <w:left w:val="single" w:sz="12" w:space="0" w:color="auto"/>
             </w:tcBorders>
           </w:tcPr>
+          <w:tbl>
+            <w:tblPr>
+              <w:tblStyle w:val="TableGrid"/>
+              <w:tblW w:w="0" w:type="auto"/>
+              <w:tblBorders>
+                <w:top w:val="none" w:sz="0" w:space="0" w:color="auto"/>
+                <w:left w:val="none" w:sz="0" w:space="0" w:color="auto"/>
+                <w:bottom w:val="none" w:sz="0" w:space="0" w:color="auto"/>
+                <w:right w:val="none" w:sz="0" w:space="0" w:color="auto"/>
+                <w:insideH w:val="none" w:sz="0" w:space="0" w:color="auto"/>
+                <w:insideV w:val="none" w:sz="0" w:space="0" w:color="auto"/>
+              </w:tblBorders>
+              <w:tblLook w:val="04A0" w:firstRow="1" w:lastRow="0" w:firstColumn="1" w:lastColumn="0" w:noHBand="0" w:noVBand="1"/>
+            </w:tblPr>
+            <w:tblGrid>
+              <w:gridCol w:w="6668"/>
+            </w:tblGrid>
+            <w:tr>
+              <w:tc>
+                <w:tcPr>
+                  <w:tcW w:w="6668" w:type="dxa"/>
+                </w:tcPr>
+                <w:p>
+                  <w:pPr>
+                    <w:pStyle w:val="ListParagraph"/>
+                    <w:numPr>
+                      <w:ilvl w:val="0"/>
+                      <w:numId w:val="10"/>
+                    </w:numPr>
+                    <w:rPr>
+                      <w:rFonts w:cstheme="minorHAnsi"/>
+                      <w:b/>
+                      <w:bCs/>
+                      <w:color w:val="000000" w:themeColor="text1"/>
+                      <w:sz w:val="20"/>
+                      <w:szCs w:val="20"/>
+                    </w:rPr>
+                  </w:pPr>
+                  <w:r>
+                    <w:rPr>
+                      <w:rFonts w:cstheme="minorHAnsi"/>
+                      <w:b/>
+                      <w:bCs/>
+                      <w:color w:val="000000" w:themeColor="text1"/>
+                    </w:rPr>
+                    <w:t>Example of Hobbies 1</w:t>
+                  </w:r>
+                </w:p>
+              </w:tc>
+            </w:tr>
+            <w:tr>
+              <w:tc>
+                <w:tcPr>
+                  <w:tcW w:w="6668" w:type="dxa"/>
+                </w:tcPr>
+                <w:p>
+                  <w:pPr>
+                    <w:pStyle w:val="ListParagraph"/>
+                    <w:numPr>
+                      <w:ilvl w:val="0"/>
+                      <w:numId w:val="10"/>
+                    </w:numPr>
+                    <w:rPr>
+                      <w:rFonts w:cstheme="minorHAnsi"/>
+                      <w:b/>
+                      <w:bCs/>
+                      <w:color w:val="000000" w:themeColor="text1"/>
+                    </w:rPr>
+                  </w:pPr>
+                  <w:r>
+                    <w:rPr>
+                      <w:rFonts w:cstheme="minorHAnsi"/>
+                      <w:b/>
+                      <w:bCs/>
+                      <w:color w:val="000000" w:themeColor="text1"/>
+                    </w:rPr>
+                    <w:t>Example of Hobbies 2</w:t>
+                  </w:r>
+                </w:p>
+              </w:tc>
+            </w:tr>
+          </w:tbl>
           <w:p>
             <w:pPr>
               <w:pStyle w:val="ListParagraph"/>
-              <w:numPr>
-                <w:ilvl w:val="0"/>
-                <w:numId w:val="8"/>
-              </w:numPr>
               <w:rPr>
                 <w:rFonts w:cstheme="minorHAnsi"/>
+                <w:b/>
+                <w:bCs/>
                 <w:color w:val="000000" w:themeColor="text1"/>
-                <w:sz w:val="20"/>
-                <w:szCs w:val="20"/>
               </w:rPr>
             </w:pPr>
-            <w:r>
-              <w:rPr>
-                <w:rFonts w:cstheme="minorHAnsi"/>
-                <w:color w:val="000000" w:themeColor="text1"/>
-                <w:sz w:val="20"/>
-                <w:szCs w:val="20"/>
-              </w:rPr>
-              <w:t>L1</w:t>
-            </w:r>
-          </w:p>
-          <w:p>
-            <w:pPr>
-              <w:pStyle w:val="ListParagraph"/>
-              <w:numPr>
-                <w:ilvl w:val="0"/>
-                <w:numId w:val="5"/>
-              </w:numPr>
-              <w:rPr>
-                <w:rFonts w:cstheme="minorHAnsi"/>
-                <w:color w:val="000000" w:themeColor="text1"/>
-                <w:sz w:val="20"/>
-                <w:szCs w:val="20"/>
-              </w:rPr>
-            </w:pPr>
-            <w:r>
-              <w:rPr>
-                <w:rFonts w:cstheme="minorHAnsi"/>
-                <w:color w:val="000000" w:themeColor="text1"/>
-                <w:sz w:val="20"/>
-                <w:szCs w:val="20"/>
-              </w:rPr>
-              <w:t>L1</w:t>
-            </w:r>
           </w:p>
         </w:tc>
       </w:tr>
@@ -2440,7 +2726,6 @@
         <w:tc>
           <w:tcPr>
             <w:tcW w:w="6894" w:type="dxa"/>
-            <w:vMerge/>
             <w:tcBorders>
               <w:left w:val="single" w:sz="12" w:space="0" w:color="auto"/>
             </w:tcBorders>
@@ -2448,12 +2733,142 @@
           <w:p>
             <w:pPr>
               <w:pStyle w:val="ListParagraph"/>
-              <w:numPr>
-                <w:ilvl w:val="0"/>
-                <w:numId w:val="5"/>
-              </w:numPr>
               <w:rPr>
                 <w:rFonts w:cstheme="minorHAnsi"/>
+                <w:b/>
+                <w:bCs/>
+                <w:color w:val="000000" w:themeColor="text1"/>
+              </w:rPr>
+            </w:pPr>
+          </w:p>
+        </w:tc>
+      </w:tr>
+      <w:tr>
+        <w:tc>
+          <w:tcPr>
+            <w:tcW w:w="2122" w:type="dxa"/>
+            <w:tcBorders>
+              <w:right w:val="single" w:sz="12" w:space="0" w:color="auto"/>
+            </w:tcBorders>
+          </w:tcPr>
+          <w:p>
+            <w:pPr>
+              <w:rPr>
+                <w:rFonts w:cstheme="minorHAnsi"/>
+                <w:b/>
+                <w:bCs/>
+                <w:color w:val="000000" w:themeColor="text1"/>
+              </w:rPr>
+            </w:pPr>
+            <w:r>
+              <w:rPr>
+                <w:rFonts w:cstheme="minorHAnsi"/>
+                <w:b/>
+                <w:bCs/>
+                <w:color w:val="808080" w:themeColor="background1" w:themeShade="80"/>
+                <w:sz w:val="24"/>
+                <w:szCs w:val="24"/>
+              </w:rPr>
+              <w:t>Languages</w:t>
+            </w:r>
+          </w:p>
+        </w:tc>
+        <w:tc>
+          <w:tcPr>
+            <w:tcW w:w="6894" w:type="dxa"/>
+            <w:tcBorders>
+              <w:left w:val="single" w:sz="12" w:space="0" w:color="auto"/>
+            </w:tcBorders>
+          </w:tcPr>
+          <w:tbl>
+            <w:tblPr>
+              <w:tblStyle w:val="TableGrid"/>
+              <w:tblW w:w="0" w:type="auto"/>
+              <w:tblBorders>
+                <w:top w:val="none" w:sz="0" w:space="0" w:color="auto"/>
+                <w:left w:val="none" w:sz="0" w:space="0" w:color="auto"/>
+                <w:bottom w:val="none" w:sz="0" w:space="0" w:color="auto"/>
+                <w:right w:val="none" w:sz="0" w:space="0" w:color="auto"/>
+                <w:insideH w:val="none" w:sz="0" w:space="0" w:color="auto"/>
+                <w:insideV w:val="none" w:sz="0" w:space="0" w:color="auto"/>
+              </w:tblBorders>
+              <w:tblLook w:val="04A0" w:firstRow="1" w:lastRow="0" w:firstColumn="1" w:lastColumn="0" w:noHBand="0" w:noVBand="1"/>
+            </w:tblPr>
+            <w:tblGrid>
+              <w:gridCol w:w="6668"/>
+            </w:tblGrid>
+            <w:tr>
+              <w:tc>
+                <w:tcPr>
+                  <w:tcW w:w="6668" w:type="dxa"/>
+                </w:tcPr>
+                <w:p>
+                  <w:pPr>
+                    <w:pStyle w:val="ListParagraph"/>
+                    <w:numPr>
+                      <w:ilvl w:val="0"/>
+                      <w:numId w:val="9"/>
+                    </w:numPr>
+                    <w:rPr>
+                      <w:rFonts w:cstheme="minorHAnsi"/>
+                      <w:b/>
+                      <w:bCs/>
+                      <w:color w:val="000000" w:themeColor="text1"/>
+                      <w:sz w:val="20"/>
+                      <w:szCs w:val="20"/>
+                    </w:rPr>
+                  </w:pPr>
+                  <w:r>
+                    <w:rPr>
+                      <w:rFonts w:cstheme="minorHAnsi"/>
+                      <w:b/>
+                      <w:bCs/>
+                      <w:color w:val="000000" w:themeColor="text1"/>
+                    </w:rPr>
+                    <w:t>Example of language 1</w:t>
+                  </w:r>
+                </w:p>
+              </w:tc>
+            </w:tr>
+            <w:tr>
+              <w:tc>
+                <w:tcPr>
+                  <w:tcW w:w="6668" w:type="dxa"/>
+                </w:tcPr>
+                <w:p>
+                  <w:pPr>
+                    <w:pStyle w:val="ListParagraph"/>
+                    <w:numPr>
+                      <w:ilvl w:val="0"/>
+                      <w:numId w:val="9"/>
+                    </w:numPr>
+                    <w:rPr>
+                      <w:rFonts w:cstheme="minorHAnsi"/>
+                      <w:b/>
+                      <w:bCs/>
+                      <w:color w:val="000000" w:themeColor="text1"/>
+                    </w:rPr>
+                  </w:pPr>
+                  <w:r>
+                    <w:rPr>
+                      <w:rFonts w:cstheme="minorHAnsi"/>
+                      <w:b/>
+                      <w:bCs/>
+                      <w:color w:val="000000" w:themeColor="text1"/>
+                    </w:rPr>
+                    <w:t>Example of language 2</w:t>
+                  </w:r>
+                </w:p>
+              </w:tc>
+            </w:tr>
+          </w:tbl>
+          <w:p>
+            <w:pPr>
+              <w:pStyle w:val="ListParagraph"/>
+              <w:rPr>
+                <w:rFonts w:cstheme="minorHAnsi"/>
+                <w:b/>
+                <w:bCs/>
                 <w:color w:val="000000" w:themeColor="text1"/>
               </w:rPr>
             </w:pPr>
@@ -2595,6 +3010,232 @@
     </w:lvl>
   </w:abstractNum>
   <w:abstractNum w:abstractNumId="1" w15:restartNumberingAfterBreak="0">
+    <w:nsid w:val="23AF358B"/>
+    <w:multiLevelType w:val="hybridMultilevel"/>
+    <w:tmpl w:val="A0D6C4B6"/>
+    <w:lvl w:ilvl="0" w:tplc="40090001">
+      <w:start w:val="1"/>
+      <w:numFmt w:val="bullet"/>
+      <w:lvlText w:val=""/>
+      <w:lvlJc w:val="left"/>
+      <w:pPr>
+        <w:ind w:left="720" w:hanging="360"/>
+      </w:pPr>
+      <w:rPr>
+        <w:rFonts w:ascii="Symbol" w:hAnsi="Symbol" w:hint="default"/>
+      </w:rPr>
+    </w:lvl>
+    <w:lvl w:ilvl="1" w:tplc="40090003" w:tentative="1">
+      <w:start w:val="1"/>
+      <w:numFmt w:val="bullet"/>
+      <w:lvlText w:val="o"/>
+      <w:lvlJc w:val="left"/>
+      <w:pPr>
+        <w:ind w:left="1440" w:hanging="360"/>
+      </w:pPr>
+      <w:rPr>
+        <w:rFonts w:ascii="Courier New" w:hAnsi="Courier New" w:cs="Courier New" w:hint="default"/>
+      </w:rPr>
+    </w:lvl>
+    <w:lvl w:ilvl="2" w:tplc="40090005" w:tentative="1">
+      <w:start w:val="1"/>
+      <w:numFmt w:val="bullet"/>
+      <w:lvlText w:val=""/>
+      <w:lvlJc w:val="left"/>
+      <w:pPr>
+        <w:ind w:left="2160" w:hanging="360"/>
+      </w:pPr>
+      <w:rPr>
+        <w:rFonts w:ascii="Wingdings" w:hAnsi="Wingdings" w:hint="default"/>
+      </w:rPr>
+    </w:lvl>
+    <w:lvl w:ilvl="3" w:tplc="40090001" w:tentative="1">
+      <w:start w:val="1"/>
+      <w:numFmt w:val="bullet"/>
+      <w:lvlText w:val=""/>
+      <w:lvlJc w:val="left"/>
+      <w:pPr>
+        <w:ind w:left="2880" w:hanging="360"/>
+      </w:pPr>
+      <w:rPr>
+        <w:rFonts w:ascii="Symbol" w:hAnsi="Symbol" w:hint="default"/>
+      </w:rPr>
+    </w:lvl>
+    <w:lvl w:ilvl="4" w:tplc="40090003" w:tentative="1">
+      <w:start w:val="1"/>
+      <w:numFmt w:val="bullet"/>
+      <w:lvlText w:val="o"/>
+      <w:lvlJc w:val="left"/>
+      <w:pPr>
+        <w:ind w:left="3600" w:hanging="360"/>
+      </w:pPr>
+      <w:rPr>
+        <w:rFonts w:ascii="Courier New" w:hAnsi="Courier New" w:cs="Courier New" w:hint="default"/>
+      </w:rPr>
+    </w:lvl>
+    <w:lvl w:ilvl="5" w:tplc="40090005" w:tentative="1">
+      <w:start w:val="1"/>
+      <w:numFmt w:val="bullet"/>
+      <w:lvlText w:val=""/>
+      <w:lvlJc w:val="left"/>
+      <w:pPr>
+        <w:ind w:left="4320" w:hanging="360"/>
+      </w:pPr>
+      <w:rPr>
+        <w:rFonts w:ascii="Wingdings" w:hAnsi="Wingdings" w:hint="default"/>
+      </w:rPr>
+    </w:lvl>
+    <w:lvl w:ilvl="6" w:tplc="40090001" w:tentative="1">
+      <w:start w:val="1"/>
+      <w:numFmt w:val="bullet"/>
+      <w:lvlText w:val=""/>
+      <w:lvlJc w:val="left"/>
+      <w:pPr>
+        <w:ind w:left="5040" w:hanging="360"/>
+      </w:pPr>
+      <w:rPr>
+        <w:rFonts w:ascii="Symbol" w:hAnsi="Symbol" w:hint="default"/>
+      </w:rPr>
+    </w:lvl>
+    <w:lvl w:ilvl="7" w:tplc="40090003" w:tentative="1">
+      <w:start w:val="1"/>
+      <w:numFmt w:val="bullet"/>
+      <w:lvlText w:val="o"/>
+      <w:lvlJc w:val="left"/>
+      <w:pPr>
+        <w:ind w:left="5760" w:hanging="360"/>
+      </w:pPr>
+      <w:rPr>
+        <w:rFonts w:ascii="Courier New" w:hAnsi="Courier New" w:cs="Courier New" w:hint="default"/>
+      </w:rPr>
+    </w:lvl>
+    <w:lvl w:ilvl="8" w:tplc="40090005" w:tentative="1">
+      <w:start w:val="1"/>
+      <w:numFmt w:val="bullet"/>
+      <w:lvlText w:val=""/>
+      <w:lvlJc w:val="left"/>
+      <w:pPr>
+        <w:ind w:left="6480" w:hanging="360"/>
+      </w:pPr>
+      <w:rPr>
+        <w:rFonts w:ascii="Wingdings" w:hAnsi="Wingdings" w:hint="default"/>
+      </w:rPr>
+    </w:lvl>
+  </w:abstractNum>
+  <w:abstractNum w:abstractNumId="2" w15:restartNumberingAfterBreak="0">
+    <w:nsid w:val="2CC94DC5"/>
+    <w:multiLevelType w:val="hybridMultilevel"/>
+    <w:tmpl w:val="9B92AB58"/>
+    <w:lvl w:ilvl="0" w:tplc="40090001">
+      <w:start w:val="1"/>
+      <w:numFmt w:val="bullet"/>
+      <w:lvlText w:val=""/>
+      <w:lvlJc w:val="left"/>
+      <w:pPr>
+        <w:ind w:left="720" w:hanging="360"/>
+      </w:pPr>
+      <w:rPr>
+        <w:rFonts w:ascii="Symbol" w:hAnsi="Symbol" w:hint="default"/>
+      </w:rPr>
+    </w:lvl>
+    <w:lvl w:ilvl="1" w:tplc="40090003" w:tentative="1">
+      <w:start w:val="1"/>
+      <w:numFmt w:val="bullet"/>
+      <w:lvlText w:val="o"/>
+      <w:lvlJc w:val="left"/>
+      <w:pPr>
+        <w:ind w:left="1440" w:hanging="360"/>
+      </w:pPr>
+      <w:rPr>
+        <w:rFonts w:ascii="Courier New" w:hAnsi="Courier New" w:cs="Courier New" w:hint="default"/>
+      </w:rPr>
+    </w:lvl>
+    <w:lvl w:ilvl="2" w:tplc="40090005" w:tentative="1">
+      <w:start w:val="1"/>
+      <w:numFmt w:val="bullet"/>
+      <w:lvlText w:val=""/>
+      <w:lvlJc w:val="left"/>
+      <w:pPr>
+        <w:ind w:left="2160" w:hanging="360"/>
+      </w:pPr>
+      <w:rPr>
+        <w:rFonts w:ascii="Wingdings" w:hAnsi="Wingdings" w:hint="default"/>
+      </w:rPr>
+    </w:lvl>
+    <w:lvl w:ilvl="3" w:tplc="40090001" w:tentative="1">
+      <w:start w:val="1"/>
+      <w:numFmt w:val="bullet"/>
+      <w:lvlText w:val=""/>
+      <w:lvlJc w:val="left"/>
+      <w:pPr>
+        <w:ind w:left="2880" w:hanging="360"/>
+      </w:pPr>
+      <w:rPr>
+        <w:rFonts w:ascii="Symbol" w:hAnsi="Symbol" w:hint="default"/>
+      </w:rPr>
+    </w:lvl>
+    <w:lvl w:ilvl="4" w:tplc="40090003" w:tentative="1">
+      <w:start w:val="1"/>
+      <w:numFmt w:val="bullet"/>
+      <w:lvlText w:val="o"/>
+      <w:lvlJc w:val="left"/>
+      <w:pPr>
+        <w:ind w:left="3600" w:hanging="360"/>
+      </w:pPr>
+      <w:rPr>
+        <w:rFonts w:ascii="Courier New" w:hAnsi="Courier New" w:cs="Courier New" w:hint="default"/>
+      </w:rPr>
+    </w:lvl>
+    <w:lvl w:ilvl="5" w:tplc="40090005" w:tentative="1">
+      <w:start w:val="1"/>
+      <w:numFmt w:val="bullet"/>
+      <w:lvlText w:val=""/>
+      <w:lvlJc w:val="left"/>
+      <w:pPr>
+        <w:ind w:left="4320" w:hanging="360"/>
+      </w:pPr>
+      <w:rPr>
+        <w:rFonts w:ascii="Wingdings" w:hAnsi="Wingdings" w:hint="default"/>
+      </w:rPr>
+    </w:lvl>
+    <w:lvl w:ilvl="6" w:tplc="40090001" w:tentative="1">
+      <w:start w:val="1"/>
+      <w:numFmt w:val="bullet"/>
+      <w:lvlText w:val=""/>
+      <w:lvlJc w:val="left"/>
+      <w:pPr>
+        <w:ind w:left="5040" w:hanging="360"/>
+      </w:pPr>
+      <w:rPr>
+        <w:rFonts w:ascii="Symbol" w:hAnsi="Symbol" w:hint="default"/>
+      </w:rPr>
+    </w:lvl>
+    <w:lvl w:ilvl="7" w:tplc="40090003" w:tentative="1">
+      <w:start w:val="1"/>
+      <w:numFmt w:val="bullet"/>
+      <w:lvlText w:val="o"/>
+      <w:lvlJc w:val="left"/>
+      <w:pPr>
+        <w:ind w:left="5760" w:hanging="360"/>
+      </w:pPr>
+      <w:rPr>
+        <w:rFonts w:ascii="Courier New" w:hAnsi="Courier New" w:cs="Courier New" w:hint="default"/>
+      </w:rPr>
+    </w:lvl>
+    <w:lvl w:ilvl="8" w:tplc="40090005" w:tentative="1">
+      <w:start w:val="1"/>
+      <w:numFmt w:val="bullet"/>
+      <w:lvlText w:val=""/>
+      <w:lvlJc w:val="left"/>
+      <w:pPr>
+        <w:ind w:left="6480" w:hanging="360"/>
+      </w:pPr>
+      <w:rPr>
+        <w:rFonts w:ascii="Wingdings" w:hAnsi="Wingdings" w:hint="default"/>
+      </w:rPr>
+    </w:lvl>
+  </w:abstractNum>
+  <w:abstractNum w:abstractNumId="3" w15:restartNumberingAfterBreak="0">
     <w:nsid w:val="3B142DE7"/>
     <w:multiLevelType w:val="hybridMultilevel"/>
     <w:tmpl w:val="54E8B52A"/>
@@ -2707,7 +3348,7 @@
       </w:rPr>
     </w:lvl>
   </w:abstractNum>
-  <w:abstractNum w:abstractNumId="2" w15:restartNumberingAfterBreak="0">
+  <w:abstractNum w:abstractNumId="4" w15:restartNumberingAfterBreak="0">
     <w:nsid w:val="4D7A1354"/>
     <w:multiLevelType w:val="hybridMultilevel"/>
     <w:tmpl w:val="8800CE7A"/>
@@ -2820,7 +3461,120 @@
       </w:rPr>
     </w:lvl>
   </w:abstractNum>
-  <w:abstractNum w:abstractNumId="3" w15:restartNumberingAfterBreak="0">
+  <w:abstractNum w:abstractNumId="5" w15:restartNumberingAfterBreak="0">
+    <w:nsid w:val="4DCE2EF5"/>
+    <w:multiLevelType w:val="hybridMultilevel"/>
+    <w:tmpl w:val="4140AF80"/>
+    <w:lvl w:ilvl="0" w:tplc="40090001">
+      <w:start w:val="1"/>
+      <w:numFmt w:val="bullet"/>
+      <w:lvlText w:val=""/>
+      <w:lvlJc w:val="left"/>
+      <w:pPr>
+        <w:ind w:left="720" w:hanging="360"/>
+      </w:pPr>
+      <w:rPr>
+        <w:rFonts w:ascii="Symbol" w:hAnsi="Symbol" w:hint="default"/>
+      </w:rPr>
+    </w:lvl>
+    <w:lvl w:ilvl="1" w:tplc="40090003" w:tentative="1">
+      <w:start w:val="1"/>
+      <w:numFmt w:val="bullet"/>
+      <w:lvlText w:val="o"/>
+      <w:lvlJc w:val="left"/>
+      <w:pPr>
+        <w:ind w:left="1440" w:hanging="360"/>
+      </w:pPr>
+      <w:rPr>
+        <w:rFonts w:ascii="Courier New" w:hAnsi="Courier New" w:cs="Courier New" w:hint="default"/>
+      </w:rPr>
+    </w:lvl>
+    <w:lvl w:ilvl="2" w:tplc="40090005" w:tentative="1">
+      <w:start w:val="1"/>
+      <w:numFmt w:val="bullet"/>
+      <w:lvlText w:val=""/>
+      <w:lvlJc w:val="left"/>
+      <w:pPr>
+        <w:ind w:left="2160" w:hanging="360"/>
+      </w:pPr>
+      <w:rPr>
+        <w:rFonts w:ascii="Wingdings" w:hAnsi="Wingdings" w:hint="default"/>
+      </w:rPr>
+    </w:lvl>
+    <w:lvl w:ilvl="3" w:tplc="40090001" w:tentative="1">
+      <w:start w:val="1"/>
+      <w:numFmt w:val="bullet"/>
+      <w:lvlText w:val=""/>
+      <w:lvlJc w:val="left"/>
+      <w:pPr>
+        <w:ind w:left="2880" w:hanging="360"/>
+      </w:pPr>
+      <w:rPr>
+        <w:rFonts w:ascii="Symbol" w:hAnsi="Symbol" w:hint="default"/>
+      </w:rPr>
+    </w:lvl>
+    <w:lvl w:ilvl="4" w:tplc="40090003" w:tentative="1">
+      <w:start w:val="1"/>
+      <w:numFmt w:val="bullet"/>
+      <w:lvlText w:val="o"/>
+      <w:lvlJc w:val="left"/>
+      <w:pPr>
+        <w:ind w:left="3600" w:hanging="360"/>
+      </w:pPr>
+      <w:rPr>
+        <w:rFonts w:ascii="Courier New" w:hAnsi="Courier New" w:cs="Courier New" w:hint="default"/>
+      </w:rPr>
+    </w:lvl>
+    <w:lvl w:ilvl="5" w:tplc="40090005" w:tentative="1">
+      <w:start w:val="1"/>
+      <w:numFmt w:val="bullet"/>
+      <w:lvlText w:val=""/>
+      <w:lvlJc w:val="left"/>
+      <w:pPr>
+        <w:ind w:left="4320" w:hanging="360"/>
+      </w:pPr>
+      <w:rPr>
+        <w:rFonts w:ascii="Wingdings" w:hAnsi="Wingdings" w:hint="default"/>
+      </w:rPr>
+    </w:lvl>
+    <w:lvl w:ilvl="6" w:tplc="40090001" w:tentative="1">
+      <w:start w:val="1"/>
+      <w:numFmt w:val="bullet"/>
+      <w:lvlText w:val=""/>
+      <w:lvlJc w:val="left"/>
+      <w:pPr>
+        <w:ind w:left="5040" w:hanging="360"/>
+      </w:pPr>
+      <w:rPr>
+        <w:rFonts w:ascii="Symbol" w:hAnsi="Symbol" w:hint="default"/>
+      </w:rPr>
+    </w:lvl>
+    <w:lvl w:ilvl="7" w:tplc="40090003" w:tentative="1">
+      <w:start w:val="1"/>
+      <w:numFmt w:val="bullet"/>
+      <w:lvlText w:val="o"/>
+      <w:lvlJc w:val="left"/>
+      <w:pPr>
+        <w:ind w:left="5760" w:hanging="360"/>
+      </w:pPr>
+      <w:rPr>
+        <w:rFonts w:ascii="Courier New" w:hAnsi="Courier New" w:cs="Courier New" w:hint="default"/>
+      </w:rPr>
+    </w:lvl>
+    <w:lvl w:ilvl="8" w:tplc="40090005" w:tentative="1">
+      <w:start w:val="1"/>
+      <w:numFmt w:val="bullet"/>
+      <w:lvlText w:val=""/>
+      <w:lvlJc w:val="left"/>
+      <w:pPr>
+        <w:ind w:left="6480" w:hanging="360"/>
+      </w:pPr>
+      <w:rPr>
+        <w:rFonts w:ascii="Wingdings" w:hAnsi="Wingdings" w:hint="default"/>
+      </w:rPr>
+    </w:lvl>
+  </w:abstractNum>
+  <w:abstractNum w:abstractNumId="6" w15:restartNumberingAfterBreak="0">
     <w:nsid w:val="5DFE29CE"/>
     <w:multiLevelType w:val="hybridMultilevel"/>
     <w:tmpl w:val="F3AA7740"/>
@@ -2933,7 +3687,7 @@
       </w:rPr>
     </w:lvl>
   </w:abstractNum>
-  <w:abstractNum w:abstractNumId="4" w15:restartNumberingAfterBreak="0">
+  <w:abstractNum w:abstractNumId="7" w15:restartNumberingAfterBreak="0">
     <w:nsid w:val="60F442A7"/>
     <w:multiLevelType w:val="hybridMultilevel"/>
     <w:tmpl w:val="75281CD6"/>
@@ -3046,7 +3800,7 @@
       </w:rPr>
     </w:lvl>
   </w:abstractNum>
-  <w:abstractNum w:abstractNumId="5" w15:restartNumberingAfterBreak="0">
+  <w:abstractNum w:abstractNumId="8" w15:restartNumberingAfterBreak="0">
     <w:nsid w:val="74844E4D"/>
     <w:multiLevelType w:val="hybridMultilevel"/>
     <w:tmpl w:val="36282386"/>
@@ -3159,7 +3913,7 @@
       </w:rPr>
     </w:lvl>
   </w:abstractNum>
-  <w:abstractNum w:abstractNumId="6" w15:restartNumberingAfterBreak="0">
+  <w:abstractNum w:abstractNumId="9" w15:restartNumberingAfterBreak="0">
     <w:nsid w:val="762F4DB4"/>
     <w:multiLevelType w:val="hybridMultilevel"/>
     <w:tmpl w:val="7DE66FE4"/>
@@ -3272,7 +4026,7 @@
       </w:rPr>
     </w:lvl>
   </w:abstractNum>
-  <w:abstractNum w:abstractNumId="7" w15:restartNumberingAfterBreak="0">
+  <w:abstractNum w:abstractNumId="10" w15:restartNumberingAfterBreak="0">
     <w:nsid w:val="7FE002D5"/>
     <w:multiLevelType w:val="hybridMultilevel"/>
     <w:tmpl w:val="50228FC2"/>
@@ -3386,28 +4140,37 @@
     </w:lvl>
   </w:abstractNum>
   <w:num w:numId="1" w16cid:durableId="582180032">
-    <w:abstractNumId w:val="5"/>
+    <w:abstractNumId w:val="8"/>
   </w:num>
   <w:num w:numId="2" w16cid:durableId="320618935">
-    <w:abstractNumId w:val="2"/>
+    <w:abstractNumId w:val="4"/>
   </w:num>
   <w:num w:numId="3" w16cid:durableId="492111060">
-    <w:abstractNumId w:val="3"/>
+    <w:abstractNumId w:val="6"/>
   </w:num>
   <w:num w:numId="4" w16cid:durableId="467865110">
     <w:abstractNumId w:val="0"/>
   </w:num>
   <w:num w:numId="5" w16cid:durableId="1145127322">
+    <w:abstractNumId w:val="10"/>
+  </w:num>
+  <w:num w:numId="6" w16cid:durableId="383259616">
+    <w:abstractNumId w:val="3"/>
+  </w:num>
+  <w:num w:numId="7" w16cid:durableId="2042508384">
+    <w:abstractNumId w:val="9"/>
+  </w:num>
+  <w:num w:numId="8" w16cid:durableId="1910192844">
     <w:abstractNumId w:val="7"/>
   </w:num>
-  <w:num w:numId="6" w16cid:durableId="383259616">
+  <w:num w:numId="9" w16cid:durableId="831991551">
     <w:abstractNumId w:val="1"/>
   </w:num>
-  <w:num w:numId="7" w16cid:durableId="2042508384">
-    <w:abstractNumId w:val="6"/>
+  <w:num w:numId="10" w16cid:durableId="1091394134">
+    <w:abstractNumId w:val="5"/>
   </w:num>
-  <w:num w:numId="8" w16cid:durableId="1910192844">
-    <w:abstractNumId w:val="4"/>
+  <w:num w:numId="11" w16cid:durableId="1176729055">
+    <w:abstractNumId w:val="2"/>
   </w:num>
 </w:numbering>
 </file>

</xml_diff>